<commit_message>
Commentaires css finis + màj README
</commit_message>
<xml_diff>
--- a/BONHOMMEJulie_TestDidacto_EtudeMigration.docx
+++ b/BONHOMMEJulie_TestDidacto_EtudeMigration.docx
@@ -15,8 +15,17 @@
           <w:sz w:val="32"/>
           <w:szCs w:val="32"/>
         </w:rPr>
-        <w:t>Test Didacto</w:t>
-      </w:r>
+        <w:t xml:space="preserve">Test </w:t>
+      </w:r>
+      <w:proofErr w:type="spellStart"/>
+      <w:r>
+        <w:rPr>
+          <w:sz w:val="32"/>
+          <w:szCs w:val="32"/>
+        </w:rPr>
+        <w:t>Didacto</w:t>
+      </w:r>
+      <w:proofErr w:type="spellEnd"/>
     </w:p>
     <w:p>
       <w:pPr>
@@ -52,6 +61,139 @@
         </w:rPr>
         <w:t>Notes de base :</w:t>
       </w:r>
+    </w:p>
+    <w:p>
+      <w:pPr>
+        <w:rPr>
+          <w:color w:val="000000" w:themeColor="text1"/>
+          <w:sz w:val="28"/>
+          <w:szCs w:val="28"/>
+        </w:rPr>
+      </w:pPr>
+    </w:p>
+    <w:p>
+      <w:pPr>
+        <w:pStyle w:val="Paragraphedeliste"/>
+        <w:numPr>
+          <w:ilvl w:val="0"/>
+          <w:numId w:val="3"/>
+        </w:numPr>
+        <w:rPr>
+          <w:color w:val="8EAADB" w:themeColor="accent1" w:themeTint="99"/>
+          <w:sz w:val="28"/>
+          <w:szCs w:val="28"/>
+        </w:rPr>
+      </w:pPr>
+      <w:r>
+        <w:rPr>
+          <w:color w:val="8EAADB" w:themeColor="accent1" w:themeTint="99"/>
+          <w:sz w:val="28"/>
+          <w:szCs w:val="28"/>
+        </w:rPr>
+        <w:t>Étapes à faire dans l’ordre</w:t>
+      </w:r>
+    </w:p>
+    <w:p>
+      <w:pPr>
+        <w:pStyle w:val="Paragraphedeliste"/>
+        <w:numPr>
+          <w:ilvl w:val="0"/>
+          <w:numId w:val="4"/>
+        </w:numPr>
+        <w:rPr>
+          <w:color w:val="000000" w:themeColor="text1"/>
+          <w:sz w:val="28"/>
+          <w:szCs w:val="28"/>
+        </w:rPr>
+      </w:pPr>
+      <w:r>
+        <w:rPr>
+          <w:color w:val="000000" w:themeColor="text1"/>
+          <w:sz w:val="28"/>
+          <w:szCs w:val="28"/>
+        </w:rPr>
+        <w:t>Estimation du temps de chaque étape afin de planifier le déroulement de celles-ci.</w:t>
+      </w:r>
+    </w:p>
+    <w:p>
+      <w:pPr>
+        <w:pStyle w:val="Paragraphedeliste"/>
+        <w:numPr>
+          <w:ilvl w:val="0"/>
+          <w:numId w:val="4"/>
+        </w:numPr>
+        <w:rPr>
+          <w:color w:val="000000" w:themeColor="text1"/>
+          <w:sz w:val="28"/>
+          <w:szCs w:val="28"/>
+        </w:rPr>
+      </w:pPr>
+    </w:p>
+    <w:p>
+      <w:pPr>
+        <w:pStyle w:val="Paragraphedeliste"/>
+        <w:numPr>
+          <w:ilvl w:val="0"/>
+          <w:numId w:val="3"/>
+        </w:numPr>
+        <w:rPr>
+          <w:color w:val="8EAADB" w:themeColor="accent1" w:themeTint="99"/>
+          <w:sz w:val="28"/>
+          <w:szCs w:val="28"/>
+        </w:rPr>
+      </w:pPr>
+      <w:r>
+        <w:rPr>
+          <w:color w:val="8EAADB" w:themeColor="accent1" w:themeTint="99"/>
+          <w:sz w:val="28"/>
+          <w:szCs w:val="28"/>
+        </w:rPr>
+        <w:t xml:space="preserve">Idées à proposer (ex : ab </w:t>
+      </w:r>
+      <w:proofErr w:type="spellStart"/>
+      <w:r>
+        <w:rPr>
+          <w:color w:val="8EAADB" w:themeColor="accent1" w:themeTint="99"/>
+          <w:sz w:val="28"/>
+          <w:szCs w:val="28"/>
+        </w:rPr>
+        <w:t>testing</w:t>
+      </w:r>
+      <w:proofErr w:type="spellEnd"/>
+      <w:r>
+        <w:rPr>
+          <w:color w:val="8EAADB" w:themeColor="accent1" w:themeTint="99"/>
+          <w:sz w:val="28"/>
+          <w:szCs w:val="28"/>
+        </w:rPr>
+        <w:t>)</w:t>
+      </w:r>
+    </w:p>
+    <w:p>
+      <w:pPr>
+        <w:pStyle w:val="Paragraphedeliste"/>
+        <w:numPr>
+          <w:ilvl w:val="0"/>
+          <w:numId w:val="3"/>
+        </w:numPr>
+        <w:rPr>
+          <w:color w:val="8EAADB" w:themeColor="accent1" w:themeTint="99"/>
+          <w:sz w:val="28"/>
+          <w:szCs w:val="28"/>
+        </w:rPr>
+      </w:pPr>
+      <w:proofErr w:type="spellStart"/>
+      <w:proofErr w:type="gramStart"/>
+      <w:r>
+        <w:rPr>
+          <w:color w:val="8EAADB" w:themeColor="accent1" w:themeTint="99"/>
+          <w:sz w:val="28"/>
+          <w:szCs w:val="28"/>
+        </w:rPr>
+        <w:t>ui</w:t>
+      </w:r>
+      <w:proofErr w:type="spellEnd"/>
+      <w:proofErr w:type="gramEnd"/>
     </w:p>
     <w:p>
       <w:pPr>
@@ -89,7 +231,61 @@
           <w:sz w:val="28"/>
           <w:szCs w:val="28"/>
         </w:rPr>
-        <w:t>stimer le temps de chaque étape (ex : modifications de la structure d'une table) - core product, modules d'extension (vérifier la compatibilité avec la nouvelle version), fonctionnalités qui n'existent plus etc (+ identifier celles bientôt obsolètes, à l'avance) - POUVOIR tenter la migration sur un environnement de test (évite de laisser le site trop longtemps hors ligne + de générer des erreurs dans le site) plusieurs fois (ne pas faire l'upgrade en prod) -&gt; lister et résoudre les problèmes -&gt;&gt; hébergement du site ? -&gt; type d'hébergement (sas, cloud, on prime) -&gt; on prime/cloud similaire // sas contraintes potentielles de compatibilité, moins de liberté) - prévenir l'utilisateur de la maintenance future (plusieurs jours à l'avance) (modifié)</w:t>
+        <w:t xml:space="preserve">stimer le temps de chaque étape (ex : modifications de la structure d'une table) - </w:t>
+      </w:r>
+      <w:proofErr w:type="spellStart"/>
+      <w:r>
+        <w:rPr>
+          <w:color w:val="000000" w:themeColor="text1"/>
+          <w:sz w:val="28"/>
+          <w:szCs w:val="28"/>
+        </w:rPr>
+        <w:t>core</w:t>
+      </w:r>
+      <w:proofErr w:type="spellEnd"/>
+      <w:r>
+        <w:rPr>
+          <w:color w:val="000000" w:themeColor="text1"/>
+          <w:sz w:val="28"/>
+          <w:szCs w:val="28"/>
+        </w:rPr>
+        <w:t xml:space="preserve"> </w:t>
+      </w:r>
+      <w:proofErr w:type="spellStart"/>
+      <w:r>
+        <w:rPr>
+          <w:color w:val="000000" w:themeColor="text1"/>
+          <w:sz w:val="28"/>
+          <w:szCs w:val="28"/>
+        </w:rPr>
+        <w:t>product</w:t>
+      </w:r>
+      <w:proofErr w:type="spellEnd"/>
+      <w:r>
+        <w:rPr>
+          <w:color w:val="000000" w:themeColor="text1"/>
+          <w:sz w:val="28"/>
+          <w:szCs w:val="28"/>
+        </w:rPr>
+        <w:t xml:space="preserve">, modules d'extension (vérifier la compatibilité avec la nouvelle version), fonctionnalités qui n'existent plus </w:t>
+      </w:r>
+      <w:proofErr w:type="spellStart"/>
+      <w:r>
+        <w:rPr>
+          <w:color w:val="000000" w:themeColor="text1"/>
+          <w:sz w:val="28"/>
+          <w:szCs w:val="28"/>
+        </w:rPr>
+        <w:t>etc</w:t>
+      </w:r>
+      <w:proofErr w:type="spellEnd"/>
+      <w:r>
+        <w:rPr>
+          <w:color w:val="000000" w:themeColor="text1"/>
+          <w:sz w:val="28"/>
+          <w:szCs w:val="28"/>
+        </w:rPr>
+        <w:t xml:space="preserve"> (+ identifier celles bientôt obsolètes, à l'avance) - POUVOIR tenter la migration sur un environnement de test (évite de laisser le site trop longtemps hors ligne + de générer des erreurs dans le site) plusieurs fois (ne pas faire l'upgrade en prod) -&gt; lister et résoudre les problèmes -&gt;&gt; hébergement du site ? -&gt; type d'hébergement (sas, cloud, on prime) -&gt; on prime/cloud similaire // sas contraintes potentielles de compatibilité, moins de liberté) - prévenir l'utilisateur de la maintenance future (plusieurs jours à l'avance) (modifié)</w:t>
       </w:r>
     </w:p>
     <w:p>
@@ -161,7 +357,25 @@
           <w:sz w:val="28"/>
           <w:szCs w:val="28"/>
         </w:rPr>
-        <w:t>1 page word en gros</w:t>
+        <w:t xml:space="preserve">1 page </w:t>
+      </w:r>
+      <w:proofErr w:type="spellStart"/>
+      <w:r>
+        <w:rPr>
+          <w:color w:val="000000" w:themeColor="text1"/>
+          <w:sz w:val="28"/>
+          <w:szCs w:val="28"/>
+        </w:rPr>
+        <w:t>word</w:t>
+      </w:r>
+      <w:proofErr w:type="spellEnd"/>
+      <w:r>
+        <w:rPr>
+          <w:color w:val="000000" w:themeColor="text1"/>
+          <w:sz w:val="28"/>
+          <w:szCs w:val="28"/>
+        </w:rPr>
+        <w:t xml:space="preserve"> en gros</w:t>
       </w:r>
     </w:p>
     <w:p>
@@ -200,7 +414,97 @@
           <w:sz w:val="28"/>
           <w:szCs w:val="28"/>
         </w:rPr>
-        <w:t xml:space="preserve"> testing (ui ou non ??) -&gt; tester uniquement une partie des connexion dans la nouvelle version (toujours en hébergement de test hein) en en gardant une partie dans l'ancienne version puis augmenter petit à petit le nombre de connexion sur la nouvelle version jusqu'à tout migrer dessus. -&gt; constamment vérifier qu'il n'y a aucun souci, dès qu'il y en a (ex : bug empêchant de payer) -&gt; bam tout remettre sur l'ancienne version. (modifié)</w:t>
+        <w:t xml:space="preserve"> </w:t>
+      </w:r>
+      <w:proofErr w:type="spellStart"/>
+      <w:r>
+        <w:rPr>
+          <w:color w:val="000000" w:themeColor="text1"/>
+          <w:sz w:val="28"/>
+          <w:szCs w:val="28"/>
+        </w:rPr>
+        <w:t>testing</w:t>
+      </w:r>
+      <w:proofErr w:type="spellEnd"/>
+      <w:r>
+        <w:rPr>
+          <w:color w:val="000000" w:themeColor="text1"/>
+          <w:sz w:val="28"/>
+          <w:szCs w:val="28"/>
+        </w:rPr>
+        <w:t xml:space="preserve"> (</w:t>
+      </w:r>
+      <w:proofErr w:type="spellStart"/>
+      <w:r>
+        <w:rPr>
+          <w:color w:val="000000" w:themeColor="text1"/>
+          <w:sz w:val="28"/>
+          <w:szCs w:val="28"/>
+        </w:rPr>
+        <w:t>ui</w:t>
+      </w:r>
+      <w:proofErr w:type="spellEnd"/>
+      <w:r>
+        <w:rPr>
+          <w:color w:val="000000" w:themeColor="text1"/>
+          <w:sz w:val="28"/>
+          <w:szCs w:val="28"/>
+        </w:rPr>
+        <w:t xml:space="preserve"> ou non ??) -&gt; tester uniquement une partie </w:t>
+      </w:r>
+      <w:proofErr w:type="gramStart"/>
+      <w:r>
+        <w:rPr>
+          <w:color w:val="000000" w:themeColor="text1"/>
+          <w:sz w:val="28"/>
+          <w:szCs w:val="28"/>
+        </w:rPr>
+        <w:t>des connexion</w:t>
+      </w:r>
+      <w:proofErr w:type="gramEnd"/>
+      <w:r>
+        <w:rPr>
+          <w:color w:val="000000" w:themeColor="text1"/>
+          <w:sz w:val="28"/>
+          <w:szCs w:val="28"/>
+        </w:rPr>
+        <w:t xml:space="preserve"> dans la nouvelle version (toujours en hébergement de test hein) en en gardant une partie dans l'ancienne version puis augmenter petit à petit le nombre de connexion sur la nouvelle version jusqu'à tout migrer dessus. -&gt; constamment vérifier qu'il n'y a aucun souci, dès qu'il y en a (ex : bug empêchant de payer) -&gt; </w:t>
+      </w:r>
+      <w:proofErr w:type="spellStart"/>
+      <w:r>
+        <w:rPr>
+          <w:color w:val="000000" w:themeColor="text1"/>
+          <w:sz w:val="28"/>
+          <w:szCs w:val="28"/>
+        </w:rPr>
+        <w:t>bam</w:t>
+      </w:r>
+      <w:proofErr w:type="spellEnd"/>
+      <w:r>
+        <w:rPr>
+          <w:color w:val="000000" w:themeColor="text1"/>
+          <w:sz w:val="28"/>
+          <w:szCs w:val="28"/>
+        </w:rPr>
+        <w:t xml:space="preserve"> tout remettre sur l'ancienne version. (</w:t>
+      </w:r>
+      <w:proofErr w:type="gramStart"/>
+      <w:r>
+        <w:rPr>
+          <w:color w:val="000000" w:themeColor="text1"/>
+          <w:sz w:val="28"/>
+          <w:szCs w:val="28"/>
+        </w:rPr>
+        <w:t>modifié</w:t>
+      </w:r>
+      <w:proofErr w:type="gramEnd"/>
+      <w:r>
+        <w:rPr>
+          <w:color w:val="000000" w:themeColor="text1"/>
+          <w:sz w:val="28"/>
+          <w:szCs w:val="28"/>
+        </w:rPr>
+        <w:t>)</w:t>
       </w:r>
     </w:p>
     <w:p>
@@ -239,15 +543,69 @@
           <w:sz w:val="28"/>
           <w:szCs w:val="28"/>
         </w:rPr>
-        <w:t xml:space="preserve"> utilisé par prestashop </w:t>
-      </w:r>
-      <w:r>
-        <w:rPr>
-          <w:color w:val="000000" w:themeColor="text1"/>
-          <w:sz w:val="28"/>
-          <w:szCs w:val="28"/>
-        </w:rPr>
-        <w:t>(mySQL, PostgreSQL, MongoDB etc) ??</w:t>
+        <w:t xml:space="preserve"> utilisé par </w:t>
+      </w:r>
+      <w:proofErr w:type="spellStart"/>
+      <w:r>
+        <w:rPr>
+          <w:color w:val="000000" w:themeColor="text1"/>
+          <w:sz w:val="28"/>
+          <w:szCs w:val="28"/>
+        </w:rPr>
+        <w:t>prestashop</w:t>
+      </w:r>
+      <w:proofErr w:type="spellEnd"/>
+      <w:r>
+        <w:rPr>
+          <w:color w:val="000000" w:themeColor="text1"/>
+          <w:sz w:val="28"/>
+          <w:szCs w:val="28"/>
+        </w:rPr>
+        <w:t xml:space="preserve"> </w:t>
+      </w:r>
+      <w:r>
+        <w:rPr>
+          <w:color w:val="000000" w:themeColor="text1"/>
+          <w:sz w:val="28"/>
+          <w:szCs w:val="28"/>
+        </w:rPr>
+        <w:t>(</w:t>
+      </w:r>
+      <w:proofErr w:type="spellStart"/>
+      <w:r>
+        <w:rPr>
+          <w:color w:val="000000" w:themeColor="text1"/>
+          <w:sz w:val="28"/>
+          <w:szCs w:val="28"/>
+        </w:rPr>
+        <w:t>mySQL</w:t>
+      </w:r>
+      <w:proofErr w:type="spellEnd"/>
+      <w:r>
+        <w:rPr>
+          <w:color w:val="000000" w:themeColor="text1"/>
+          <w:sz w:val="28"/>
+          <w:szCs w:val="28"/>
+        </w:rPr>
+        <w:t xml:space="preserve">, PostgreSQL, MongoDB </w:t>
+      </w:r>
+      <w:proofErr w:type="spellStart"/>
+      <w:r>
+        <w:rPr>
+          <w:color w:val="000000" w:themeColor="text1"/>
+          <w:sz w:val="28"/>
+          <w:szCs w:val="28"/>
+        </w:rPr>
+        <w:t>etc</w:t>
+      </w:r>
+      <w:proofErr w:type="spellEnd"/>
+      <w:r>
+        <w:rPr>
+          <w:color w:val="000000" w:themeColor="text1"/>
+          <w:sz w:val="28"/>
+          <w:szCs w:val="28"/>
+        </w:rPr>
+        <w:t>) ??</w:t>
       </w:r>
     </w:p>
     <w:p>
@@ -324,6 +682,95 @@
 <file path=word/numbering.xml><?xml version="1.0" encoding="utf-8"?>
 <w:numbering xmlns:wpc="http://schemas.microsoft.com/office/word/2010/wordprocessingCanvas" xmlns:cx="http://schemas.microsoft.com/office/drawing/2014/chartex" xmlns:cx1="http://schemas.microsoft.com/office/drawing/2015/9/8/chartex" xmlns:cx2="http://schemas.microsoft.com/office/drawing/2015/10/21/chartex" xmlns:cx3="http://schemas.microsoft.com/office/drawing/2016/5/9/chartex" xmlns:cx4="http://schemas.microsoft.com/office/drawing/2016/5/10/chartex" xmlns:cx5="http://schemas.microsoft.com/office/drawing/2016/5/11/chartex" xmlns:cx6="http://schemas.microsoft.com/office/drawing/2016/5/12/chartex" xmlns:cx7="http://schemas.microsoft.com/office/drawing/2016/5/13/chartex" xmlns:cx8="http://schemas.microsoft.com/office/drawing/2016/5/14/chartex" xmlns:mc="http://schemas.openxmlformats.org/markup-compatibility/2006" xmlns:aink="http://schemas.microsoft.com/office/drawing/2016/ink" xmlns:am3d="http://schemas.microsoft.com/office/drawing/2017/model3d" xmlns:o="urn:schemas-microsoft-com:office:office" xmlns:oel="http://schemas.microsoft.com/office/2019/extlst" xmlns:r="http://schemas.openxmlformats.org/officeDocument/2006/relationships" xmlns:m="http://schemas.openxmlformats.org/officeDocument/2006/math" xmlns:v="urn:schemas-microsoft-com:vml" xmlns:wp14="http://schemas.microsoft.com/office/word/2010/wordprocessingDrawing" xmlns:wp="http://schemas.openxmlformats.org/drawingml/2006/wordprocessingDrawing" xmlns:w10="urn:schemas-microsoft-com:office:word" xmlns:w="http://schemas.openxmlformats.org/wordprocessingml/2006/main" xmlns:w14="http://schemas.microsoft.com/office/word/2010/wordml" xmlns:w15="http://schemas.microsoft.com/office/word/2012/wordml" xmlns:w16cex="http://schemas.microsoft.com/office/word/2018/wordml/cex" xmlns:w16cid="http://schemas.microsoft.com/office/word/2016/wordml/cid" xmlns:w16="http://schemas.microsoft.com/office/word/2018/wordml" xmlns:w16sdtdh="http://schemas.microsoft.com/office/word/2020/wordml/sdtdatahash" xmlns:w16se="http://schemas.microsoft.com/office/word/2015/wordml/symex" xmlns:wpg="http://schemas.microsoft.com/office/word/2010/wordprocessingGroup" xmlns:wpi="http://schemas.microsoft.com/office/word/2010/wordprocessingInk" xmlns:wne="http://schemas.microsoft.com/office/word/2006/wordml" xmlns:wps="http://schemas.microsoft.com/office/word/2010/wordprocessingShape" mc:Ignorable="w14 w15 w16se w16cid w16 w16cex w16sdtdh wp14">
   <w:abstractNum w:abstractNumId="0" w15:restartNumberingAfterBreak="0">
+    <w:nsid w:val="0FAC6C37"/>
+    <w:multiLevelType w:val="hybridMultilevel"/>
+    <w:tmpl w:val="6E44C3F2"/>
+    <w:lvl w:ilvl="0" w:tplc="6E3453FC">
+      <w:start w:val="1"/>
+      <w:numFmt w:val="decimal"/>
+      <w:lvlText w:val="%1)"/>
+      <w:lvlJc w:val="left"/>
+      <w:pPr>
+        <w:ind w:left="720" w:hanging="360"/>
+      </w:pPr>
+      <w:rPr>
+        <w:rFonts w:hint="default"/>
+      </w:rPr>
+    </w:lvl>
+    <w:lvl w:ilvl="1" w:tplc="040C0019" w:tentative="1">
+      <w:start w:val="1"/>
+      <w:numFmt w:val="lowerLetter"/>
+      <w:lvlText w:val="%2."/>
+      <w:lvlJc w:val="left"/>
+      <w:pPr>
+        <w:ind w:left="1440" w:hanging="360"/>
+      </w:pPr>
+    </w:lvl>
+    <w:lvl w:ilvl="2" w:tplc="040C001B" w:tentative="1">
+      <w:start w:val="1"/>
+      <w:numFmt w:val="lowerRoman"/>
+      <w:lvlText w:val="%3."/>
+      <w:lvlJc w:val="right"/>
+      <w:pPr>
+        <w:ind w:left="2160" w:hanging="180"/>
+      </w:pPr>
+    </w:lvl>
+    <w:lvl w:ilvl="3" w:tplc="040C000F" w:tentative="1">
+      <w:start w:val="1"/>
+      <w:numFmt w:val="decimal"/>
+      <w:lvlText w:val="%4."/>
+      <w:lvlJc w:val="left"/>
+      <w:pPr>
+        <w:ind w:left="2880" w:hanging="360"/>
+      </w:pPr>
+    </w:lvl>
+    <w:lvl w:ilvl="4" w:tplc="040C0019" w:tentative="1">
+      <w:start w:val="1"/>
+      <w:numFmt w:val="lowerLetter"/>
+      <w:lvlText w:val="%5."/>
+      <w:lvlJc w:val="left"/>
+      <w:pPr>
+        <w:ind w:left="3600" w:hanging="360"/>
+      </w:pPr>
+    </w:lvl>
+    <w:lvl w:ilvl="5" w:tplc="040C001B" w:tentative="1">
+      <w:start w:val="1"/>
+      <w:numFmt w:val="lowerRoman"/>
+      <w:lvlText w:val="%6."/>
+      <w:lvlJc w:val="right"/>
+      <w:pPr>
+        <w:ind w:left="4320" w:hanging="180"/>
+      </w:pPr>
+    </w:lvl>
+    <w:lvl w:ilvl="6" w:tplc="040C000F" w:tentative="1">
+      <w:start w:val="1"/>
+      <w:numFmt w:val="decimal"/>
+      <w:lvlText w:val="%7."/>
+      <w:lvlJc w:val="left"/>
+      <w:pPr>
+        <w:ind w:left="5040" w:hanging="360"/>
+      </w:pPr>
+    </w:lvl>
+    <w:lvl w:ilvl="7" w:tplc="040C0019" w:tentative="1">
+      <w:start w:val="1"/>
+      <w:numFmt w:val="lowerLetter"/>
+      <w:lvlText w:val="%8."/>
+      <w:lvlJc w:val="left"/>
+      <w:pPr>
+        <w:ind w:left="5760" w:hanging="360"/>
+      </w:pPr>
+    </w:lvl>
+    <w:lvl w:ilvl="8" w:tplc="040C001B" w:tentative="1">
+      <w:start w:val="1"/>
+      <w:numFmt w:val="lowerRoman"/>
+      <w:lvlText w:val="%9."/>
+      <w:lvlJc w:val="right"/>
+      <w:pPr>
+        <w:ind w:left="6480" w:hanging="180"/>
+      </w:pPr>
+    </w:lvl>
+  </w:abstractNum>
+  <w:abstractNum w:abstractNumId="1" w15:restartNumberingAfterBreak="0">
     <w:nsid w:val="36504878"/>
     <w:multiLevelType w:val="hybridMultilevel"/>
     <w:tmpl w:val="5B4E2064"/>
@@ -435,7 +882,120 @@
       </w:rPr>
     </w:lvl>
   </w:abstractNum>
-  <w:abstractNum w:abstractNumId="1" w15:restartNumberingAfterBreak="0">
+  <w:abstractNum w:abstractNumId="2" w15:restartNumberingAfterBreak="0">
+    <w:nsid w:val="6D76158C"/>
+    <w:multiLevelType w:val="hybridMultilevel"/>
+    <w:tmpl w:val="2638A16A"/>
+    <w:lvl w:ilvl="0" w:tplc="49A0CE12">
+      <w:start w:val="1"/>
+      <w:numFmt w:val="bullet"/>
+      <w:lvlText w:val="-"/>
+      <w:lvlJc w:val="left"/>
+      <w:pPr>
+        <w:ind w:left="1080" w:hanging="360"/>
+      </w:pPr>
+      <w:rPr>
+        <w:rFonts w:ascii="Calibri" w:eastAsiaTheme="minorEastAsia" w:hAnsi="Calibri" w:cs="Calibri" w:hint="default"/>
+      </w:rPr>
+    </w:lvl>
+    <w:lvl w:ilvl="1" w:tplc="040C0003" w:tentative="1">
+      <w:start w:val="1"/>
+      <w:numFmt w:val="bullet"/>
+      <w:lvlText w:val="o"/>
+      <w:lvlJc w:val="left"/>
+      <w:pPr>
+        <w:ind w:left="1800" w:hanging="360"/>
+      </w:pPr>
+      <w:rPr>
+        <w:rFonts w:ascii="Courier New" w:hAnsi="Courier New" w:cs="Courier New" w:hint="default"/>
+      </w:rPr>
+    </w:lvl>
+    <w:lvl w:ilvl="2" w:tplc="040C0005" w:tentative="1">
+      <w:start w:val="1"/>
+      <w:numFmt w:val="bullet"/>
+      <w:lvlText w:val=""/>
+      <w:lvlJc w:val="left"/>
+      <w:pPr>
+        <w:ind w:left="2520" w:hanging="360"/>
+      </w:pPr>
+      <w:rPr>
+        <w:rFonts w:ascii="Wingdings" w:hAnsi="Wingdings" w:hint="default"/>
+      </w:rPr>
+    </w:lvl>
+    <w:lvl w:ilvl="3" w:tplc="040C0001" w:tentative="1">
+      <w:start w:val="1"/>
+      <w:numFmt w:val="bullet"/>
+      <w:lvlText w:val=""/>
+      <w:lvlJc w:val="left"/>
+      <w:pPr>
+        <w:ind w:left="3240" w:hanging="360"/>
+      </w:pPr>
+      <w:rPr>
+        <w:rFonts w:ascii="Symbol" w:hAnsi="Symbol" w:hint="default"/>
+      </w:rPr>
+    </w:lvl>
+    <w:lvl w:ilvl="4" w:tplc="040C0003" w:tentative="1">
+      <w:start w:val="1"/>
+      <w:numFmt w:val="bullet"/>
+      <w:lvlText w:val="o"/>
+      <w:lvlJc w:val="left"/>
+      <w:pPr>
+        <w:ind w:left="3960" w:hanging="360"/>
+      </w:pPr>
+      <w:rPr>
+        <w:rFonts w:ascii="Courier New" w:hAnsi="Courier New" w:cs="Courier New" w:hint="default"/>
+      </w:rPr>
+    </w:lvl>
+    <w:lvl w:ilvl="5" w:tplc="040C0005" w:tentative="1">
+      <w:start w:val="1"/>
+      <w:numFmt w:val="bullet"/>
+      <w:lvlText w:val=""/>
+      <w:lvlJc w:val="left"/>
+      <w:pPr>
+        <w:ind w:left="4680" w:hanging="360"/>
+      </w:pPr>
+      <w:rPr>
+        <w:rFonts w:ascii="Wingdings" w:hAnsi="Wingdings" w:hint="default"/>
+      </w:rPr>
+    </w:lvl>
+    <w:lvl w:ilvl="6" w:tplc="040C0001" w:tentative="1">
+      <w:start w:val="1"/>
+      <w:numFmt w:val="bullet"/>
+      <w:lvlText w:val=""/>
+      <w:lvlJc w:val="left"/>
+      <w:pPr>
+        <w:ind w:left="5400" w:hanging="360"/>
+      </w:pPr>
+      <w:rPr>
+        <w:rFonts w:ascii="Symbol" w:hAnsi="Symbol" w:hint="default"/>
+      </w:rPr>
+    </w:lvl>
+    <w:lvl w:ilvl="7" w:tplc="040C0003" w:tentative="1">
+      <w:start w:val="1"/>
+      <w:numFmt w:val="bullet"/>
+      <w:lvlText w:val="o"/>
+      <w:lvlJc w:val="left"/>
+      <w:pPr>
+        <w:ind w:left="6120" w:hanging="360"/>
+      </w:pPr>
+      <w:rPr>
+        <w:rFonts w:ascii="Courier New" w:hAnsi="Courier New" w:cs="Courier New" w:hint="default"/>
+      </w:rPr>
+    </w:lvl>
+    <w:lvl w:ilvl="8" w:tplc="040C0005" w:tentative="1">
+      <w:start w:val="1"/>
+      <w:numFmt w:val="bullet"/>
+      <w:lvlText w:val=""/>
+      <w:lvlJc w:val="left"/>
+      <w:pPr>
+        <w:ind w:left="6840" w:hanging="360"/>
+      </w:pPr>
+      <w:rPr>
+        <w:rFonts w:ascii="Wingdings" w:hAnsi="Wingdings" w:hint="default"/>
+      </w:rPr>
+    </w:lvl>
+  </w:abstractNum>
+  <w:abstractNum w:abstractNumId="3" w15:restartNumberingAfterBreak="0">
     <w:nsid w:val="7E1F3C8F"/>
     <w:multiLevelType w:val="multilevel"/>
     <w:tmpl w:val="D43459DE"/>
@@ -541,10 +1101,16 @@
     </w:lvl>
   </w:abstractNum>
   <w:num w:numId="1" w16cid:durableId="1043556189">
+    <w:abstractNumId w:val="3"/>
+  </w:num>
+  <w:num w:numId="2" w16cid:durableId="1129936073">
     <w:abstractNumId w:val="1"/>
   </w:num>
-  <w:num w:numId="2" w16cid:durableId="1129936073">
+  <w:num w:numId="3" w16cid:durableId="1495756992">
     <w:abstractNumId w:val="0"/>
+  </w:num>
+  <w:num w:numId="4" w16cid:durableId="369111147">
+    <w:abstractNumId w:val="2"/>
   </w:num>
 </w:numbering>
 </file>

</xml_diff>

<commit_message>
Commentaires css fini + màj README
</commit_message>
<xml_diff>
--- a/BONHOMMEJulie_TestDidacto_EtudeMigration.docx
+++ b/BONHOMMEJulie_TestDidacto_EtudeMigration.docx
@@ -15,8 +15,17 @@
           <w:sz w:val="32"/>
           <w:szCs w:val="32"/>
         </w:rPr>
-        <w:t>Test Didacto</w:t>
-      </w:r>
+        <w:t xml:space="preserve">Test </w:t>
+      </w:r>
+      <w:proofErr w:type="spellStart"/>
+      <w:r>
+        <w:rPr>
+          <w:sz w:val="32"/>
+          <w:szCs w:val="32"/>
+        </w:rPr>
+        <w:t>Didacto</w:t>
+      </w:r>
+      <w:proofErr w:type="spellEnd"/>
     </w:p>
     <w:p>
       <w:pPr>
@@ -52,6 +61,139 @@
         </w:rPr>
         <w:t>Notes de base :</w:t>
       </w:r>
+    </w:p>
+    <w:p>
+      <w:pPr>
+        <w:rPr>
+          <w:color w:val="000000" w:themeColor="text1"/>
+          <w:sz w:val="28"/>
+          <w:szCs w:val="28"/>
+        </w:rPr>
+      </w:pPr>
+    </w:p>
+    <w:p>
+      <w:pPr>
+        <w:pStyle w:val="Paragraphedeliste"/>
+        <w:numPr>
+          <w:ilvl w:val="0"/>
+          <w:numId w:val="3"/>
+        </w:numPr>
+        <w:rPr>
+          <w:color w:val="8EAADB" w:themeColor="accent1" w:themeTint="99"/>
+          <w:sz w:val="28"/>
+          <w:szCs w:val="28"/>
+        </w:rPr>
+      </w:pPr>
+      <w:r>
+        <w:rPr>
+          <w:color w:val="8EAADB" w:themeColor="accent1" w:themeTint="99"/>
+          <w:sz w:val="28"/>
+          <w:szCs w:val="28"/>
+        </w:rPr>
+        <w:t>Étapes à faire dans l’ordre</w:t>
+      </w:r>
+    </w:p>
+    <w:p>
+      <w:pPr>
+        <w:pStyle w:val="Paragraphedeliste"/>
+        <w:numPr>
+          <w:ilvl w:val="0"/>
+          <w:numId w:val="4"/>
+        </w:numPr>
+        <w:rPr>
+          <w:color w:val="000000" w:themeColor="text1"/>
+          <w:sz w:val="28"/>
+          <w:szCs w:val="28"/>
+        </w:rPr>
+      </w:pPr>
+      <w:r>
+        <w:rPr>
+          <w:color w:val="000000" w:themeColor="text1"/>
+          <w:sz w:val="28"/>
+          <w:szCs w:val="28"/>
+        </w:rPr>
+        <w:t>Estimation du temps de chaque étape afin de planifier le déroulement de celles-ci.</w:t>
+      </w:r>
+    </w:p>
+    <w:p>
+      <w:pPr>
+        <w:pStyle w:val="Paragraphedeliste"/>
+        <w:numPr>
+          <w:ilvl w:val="0"/>
+          <w:numId w:val="4"/>
+        </w:numPr>
+        <w:rPr>
+          <w:color w:val="000000" w:themeColor="text1"/>
+          <w:sz w:val="28"/>
+          <w:szCs w:val="28"/>
+        </w:rPr>
+      </w:pPr>
+    </w:p>
+    <w:p>
+      <w:pPr>
+        <w:pStyle w:val="Paragraphedeliste"/>
+        <w:numPr>
+          <w:ilvl w:val="0"/>
+          <w:numId w:val="3"/>
+        </w:numPr>
+        <w:rPr>
+          <w:color w:val="8EAADB" w:themeColor="accent1" w:themeTint="99"/>
+          <w:sz w:val="28"/>
+          <w:szCs w:val="28"/>
+        </w:rPr>
+      </w:pPr>
+      <w:r>
+        <w:rPr>
+          <w:color w:val="8EAADB" w:themeColor="accent1" w:themeTint="99"/>
+          <w:sz w:val="28"/>
+          <w:szCs w:val="28"/>
+        </w:rPr>
+        <w:t xml:space="preserve">Idées à proposer (ex : ab </w:t>
+      </w:r>
+      <w:proofErr w:type="spellStart"/>
+      <w:r>
+        <w:rPr>
+          <w:color w:val="8EAADB" w:themeColor="accent1" w:themeTint="99"/>
+          <w:sz w:val="28"/>
+          <w:szCs w:val="28"/>
+        </w:rPr>
+        <w:t>testing</w:t>
+      </w:r>
+      <w:proofErr w:type="spellEnd"/>
+      <w:r>
+        <w:rPr>
+          <w:color w:val="8EAADB" w:themeColor="accent1" w:themeTint="99"/>
+          <w:sz w:val="28"/>
+          <w:szCs w:val="28"/>
+        </w:rPr>
+        <w:t>)</w:t>
+      </w:r>
+    </w:p>
+    <w:p>
+      <w:pPr>
+        <w:pStyle w:val="Paragraphedeliste"/>
+        <w:numPr>
+          <w:ilvl w:val="0"/>
+          <w:numId w:val="3"/>
+        </w:numPr>
+        <w:rPr>
+          <w:color w:val="8EAADB" w:themeColor="accent1" w:themeTint="99"/>
+          <w:sz w:val="28"/>
+          <w:szCs w:val="28"/>
+        </w:rPr>
+      </w:pPr>
+      <w:proofErr w:type="spellStart"/>
+      <w:proofErr w:type="gramStart"/>
+      <w:r>
+        <w:rPr>
+          <w:color w:val="8EAADB" w:themeColor="accent1" w:themeTint="99"/>
+          <w:sz w:val="28"/>
+          <w:szCs w:val="28"/>
+        </w:rPr>
+        <w:t>ui</w:t>
+      </w:r>
+      <w:proofErr w:type="spellEnd"/>
+      <w:proofErr w:type="gramEnd"/>
     </w:p>
     <w:p>
       <w:pPr>
@@ -89,7 +231,61 @@
           <w:sz w:val="28"/>
           <w:szCs w:val="28"/>
         </w:rPr>
-        <w:t>stimer le temps de chaque étape (ex : modifications de la structure d'une table) - core product, modules d'extension (vérifier la compatibilité avec la nouvelle version), fonctionnalités qui n'existent plus etc (+ identifier celles bientôt obsolètes, à l'avance) - POUVOIR tenter la migration sur un environnement de test (évite de laisser le site trop longtemps hors ligne + de générer des erreurs dans le site) plusieurs fois (ne pas faire l'upgrade en prod) -&gt; lister et résoudre les problèmes -&gt;&gt; hébergement du site ? -&gt; type d'hébergement (sas, cloud, on prime) -&gt; on prime/cloud similaire // sas contraintes potentielles de compatibilité, moins de liberté) - prévenir l'utilisateur de la maintenance future (plusieurs jours à l'avance) (modifié)</w:t>
+        <w:t xml:space="preserve">stimer le temps de chaque étape (ex : modifications de la structure d'une table) - </w:t>
+      </w:r>
+      <w:proofErr w:type="spellStart"/>
+      <w:r>
+        <w:rPr>
+          <w:color w:val="000000" w:themeColor="text1"/>
+          <w:sz w:val="28"/>
+          <w:szCs w:val="28"/>
+        </w:rPr>
+        <w:t>core</w:t>
+      </w:r>
+      <w:proofErr w:type="spellEnd"/>
+      <w:r>
+        <w:rPr>
+          <w:color w:val="000000" w:themeColor="text1"/>
+          <w:sz w:val="28"/>
+          <w:szCs w:val="28"/>
+        </w:rPr>
+        <w:t xml:space="preserve"> </w:t>
+      </w:r>
+      <w:proofErr w:type="spellStart"/>
+      <w:r>
+        <w:rPr>
+          <w:color w:val="000000" w:themeColor="text1"/>
+          <w:sz w:val="28"/>
+          <w:szCs w:val="28"/>
+        </w:rPr>
+        <w:t>product</w:t>
+      </w:r>
+      <w:proofErr w:type="spellEnd"/>
+      <w:r>
+        <w:rPr>
+          <w:color w:val="000000" w:themeColor="text1"/>
+          <w:sz w:val="28"/>
+          <w:szCs w:val="28"/>
+        </w:rPr>
+        <w:t xml:space="preserve">, modules d'extension (vérifier la compatibilité avec la nouvelle version), fonctionnalités qui n'existent plus </w:t>
+      </w:r>
+      <w:proofErr w:type="spellStart"/>
+      <w:r>
+        <w:rPr>
+          <w:color w:val="000000" w:themeColor="text1"/>
+          <w:sz w:val="28"/>
+          <w:szCs w:val="28"/>
+        </w:rPr>
+        <w:t>etc</w:t>
+      </w:r>
+      <w:proofErr w:type="spellEnd"/>
+      <w:r>
+        <w:rPr>
+          <w:color w:val="000000" w:themeColor="text1"/>
+          <w:sz w:val="28"/>
+          <w:szCs w:val="28"/>
+        </w:rPr>
+        <w:t xml:space="preserve"> (+ identifier celles bientôt obsolètes, à l'avance) - POUVOIR tenter la migration sur un environnement de test (évite de laisser le site trop longtemps hors ligne + de générer des erreurs dans le site) plusieurs fois (ne pas faire l'upgrade en prod) -&gt; lister et résoudre les problèmes -&gt;&gt; hébergement du site ? -&gt; type d'hébergement (sas, cloud, on prime) -&gt; on prime/cloud similaire // sas contraintes potentielles de compatibilité, moins de liberté) - prévenir l'utilisateur de la maintenance future (plusieurs jours à l'avance) (modifié)</w:t>
       </w:r>
     </w:p>
     <w:p>
@@ -161,7 +357,25 @@
           <w:sz w:val="28"/>
           <w:szCs w:val="28"/>
         </w:rPr>
-        <w:t>1 page word en gros</w:t>
+        <w:t xml:space="preserve">1 page </w:t>
+      </w:r>
+      <w:proofErr w:type="spellStart"/>
+      <w:r>
+        <w:rPr>
+          <w:color w:val="000000" w:themeColor="text1"/>
+          <w:sz w:val="28"/>
+          <w:szCs w:val="28"/>
+        </w:rPr>
+        <w:t>word</w:t>
+      </w:r>
+      <w:proofErr w:type="spellEnd"/>
+      <w:r>
+        <w:rPr>
+          <w:color w:val="000000" w:themeColor="text1"/>
+          <w:sz w:val="28"/>
+          <w:szCs w:val="28"/>
+        </w:rPr>
+        <w:t xml:space="preserve"> en gros</w:t>
       </w:r>
     </w:p>
     <w:p>
@@ -200,7 +414,97 @@
           <w:sz w:val="28"/>
           <w:szCs w:val="28"/>
         </w:rPr>
-        <w:t xml:space="preserve"> testing (ui ou non ??) -&gt; tester uniquement une partie des connexion dans la nouvelle version (toujours en hébergement de test hein) en en gardant une partie dans l'ancienne version puis augmenter petit à petit le nombre de connexion sur la nouvelle version jusqu'à tout migrer dessus. -&gt; constamment vérifier qu'il n'y a aucun souci, dès qu'il y en a (ex : bug empêchant de payer) -&gt; bam tout remettre sur l'ancienne version. (modifié)</w:t>
+        <w:t xml:space="preserve"> </w:t>
+      </w:r>
+      <w:proofErr w:type="spellStart"/>
+      <w:r>
+        <w:rPr>
+          <w:color w:val="000000" w:themeColor="text1"/>
+          <w:sz w:val="28"/>
+          <w:szCs w:val="28"/>
+        </w:rPr>
+        <w:t>testing</w:t>
+      </w:r>
+      <w:proofErr w:type="spellEnd"/>
+      <w:r>
+        <w:rPr>
+          <w:color w:val="000000" w:themeColor="text1"/>
+          <w:sz w:val="28"/>
+          <w:szCs w:val="28"/>
+        </w:rPr>
+        <w:t xml:space="preserve"> (</w:t>
+      </w:r>
+      <w:proofErr w:type="spellStart"/>
+      <w:r>
+        <w:rPr>
+          <w:color w:val="000000" w:themeColor="text1"/>
+          <w:sz w:val="28"/>
+          <w:szCs w:val="28"/>
+        </w:rPr>
+        <w:t>ui</w:t>
+      </w:r>
+      <w:proofErr w:type="spellEnd"/>
+      <w:r>
+        <w:rPr>
+          <w:color w:val="000000" w:themeColor="text1"/>
+          <w:sz w:val="28"/>
+          <w:szCs w:val="28"/>
+        </w:rPr>
+        <w:t xml:space="preserve"> ou non ??) -&gt; tester uniquement une partie </w:t>
+      </w:r>
+      <w:proofErr w:type="gramStart"/>
+      <w:r>
+        <w:rPr>
+          <w:color w:val="000000" w:themeColor="text1"/>
+          <w:sz w:val="28"/>
+          <w:szCs w:val="28"/>
+        </w:rPr>
+        <w:t>des connexion</w:t>
+      </w:r>
+      <w:proofErr w:type="gramEnd"/>
+      <w:r>
+        <w:rPr>
+          <w:color w:val="000000" w:themeColor="text1"/>
+          <w:sz w:val="28"/>
+          <w:szCs w:val="28"/>
+        </w:rPr>
+        <w:t xml:space="preserve"> dans la nouvelle version (toujours en hébergement de test hein) en en gardant une partie dans l'ancienne version puis augmenter petit à petit le nombre de connexion sur la nouvelle version jusqu'à tout migrer dessus. -&gt; constamment vérifier qu'il n'y a aucun souci, dès qu'il y en a (ex : bug empêchant de payer) -&gt; </w:t>
+      </w:r>
+      <w:proofErr w:type="spellStart"/>
+      <w:r>
+        <w:rPr>
+          <w:color w:val="000000" w:themeColor="text1"/>
+          <w:sz w:val="28"/>
+          <w:szCs w:val="28"/>
+        </w:rPr>
+        <w:t>bam</w:t>
+      </w:r>
+      <w:proofErr w:type="spellEnd"/>
+      <w:r>
+        <w:rPr>
+          <w:color w:val="000000" w:themeColor="text1"/>
+          <w:sz w:val="28"/>
+          <w:szCs w:val="28"/>
+        </w:rPr>
+        <w:t xml:space="preserve"> tout remettre sur l'ancienne version. (</w:t>
+      </w:r>
+      <w:proofErr w:type="gramStart"/>
+      <w:r>
+        <w:rPr>
+          <w:color w:val="000000" w:themeColor="text1"/>
+          <w:sz w:val="28"/>
+          <w:szCs w:val="28"/>
+        </w:rPr>
+        <w:t>modifié</w:t>
+      </w:r>
+      <w:proofErr w:type="gramEnd"/>
+      <w:r>
+        <w:rPr>
+          <w:color w:val="000000" w:themeColor="text1"/>
+          <w:sz w:val="28"/>
+          <w:szCs w:val="28"/>
+        </w:rPr>
+        <w:t>)</w:t>
       </w:r>
     </w:p>
     <w:p>
@@ -239,15 +543,69 @@
           <w:sz w:val="28"/>
           <w:szCs w:val="28"/>
         </w:rPr>
-        <w:t xml:space="preserve"> utilisé par prestashop </w:t>
-      </w:r>
-      <w:r>
-        <w:rPr>
-          <w:color w:val="000000" w:themeColor="text1"/>
-          <w:sz w:val="28"/>
-          <w:szCs w:val="28"/>
-        </w:rPr>
-        <w:t>(mySQL, PostgreSQL, MongoDB etc) ??</w:t>
+        <w:t xml:space="preserve"> utilisé par </w:t>
+      </w:r>
+      <w:proofErr w:type="spellStart"/>
+      <w:r>
+        <w:rPr>
+          <w:color w:val="000000" w:themeColor="text1"/>
+          <w:sz w:val="28"/>
+          <w:szCs w:val="28"/>
+        </w:rPr>
+        <w:t>prestashop</w:t>
+      </w:r>
+      <w:proofErr w:type="spellEnd"/>
+      <w:r>
+        <w:rPr>
+          <w:color w:val="000000" w:themeColor="text1"/>
+          <w:sz w:val="28"/>
+          <w:szCs w:val="28"/>
+        </w:rPr>
+        <w:t xml:space="preserve"> </w:t>
+      </w:r>
+      <w:r>
+        <w:rPr>
+          <w:color w:val="000000" w:themeColor="text1"/>
+          <w:sz w:val="28"/>
+          <w:szCs w:val="28"/>
+        </w:rPr>
+        <w:t>(</w:t>
+      </w:r>
+      <w:proofErr w:type="spellStart"/>
+      <w:r>
+        <w:rPr>
+          <w:color w:val="000000" w:themeColor="text1"/>
+          <w:sz w:val="28"/>
+          <w:szCs w:val="28"/>
+        </w:rPr>
+        <w:t>mySQL</w:t>
+      </w:r>
+      <w:proofErr w:type="spellEnd"/>
+      <w:r>
+        <w:rPr>
+          <w:color w:val="000000" w:themeColor="text1"/>
+          <w:sz w:val="28"/>
+          <w:szCs w:val="28"/>
+        </w:rPr>
+        <w:t xml:space="preserve">, PostgreSQL, MongoDB </w:t>
+      </w:r>
+      <w:proofErr w:type="spellStart"/>
+      <w:r>
+        <w:rPr>
+          <w:color w:val="000000" w:themeColor="text1"/>
+          <w:sz w:val="28"/>
+          <w:szCs w:val="28"/>
+        </w:rPr>
+        <w:t>etc</w:t>
+      </w:r>
+      <w:proofErr w:type="spellEnd"/>
+      <w:r>
+        <w:rPr>
+          <w:color w:val="000000" w:themeColor="text1"/>
+          <w:sz w:val="28"/>
+          <w:szCs w:val="28"/>
+        </w:rPr>
+        <w:t>) ??</w:t>
       </w:r>
     </w:p>
     <w:p>
@@ -324,6 +682,95 @@
 <file path=word/numbering.xml><?xml version="1.0" encoding="utf-8"?>
 <w:numbering xmlns:wpc="http://schemas.microsoft.com/office/word/2010/wordprocessingCanvas" xmlns:cx="http://schemas.microsoft.com/office/drawing/2014/chartex" xmlns:cx1="http://schemas.microsoft.com/office/drawing/2015/9/8/chartex" xmlns:cx2="http://schemas.microsoft.com/office/drawing/2015/10/21/chartex" xmlns:cx3="http://schemas.microsoft.com/office/drawing/2016/5/9/chartex" xmlns:cx4="http://schemas.microsoft.com/office/drawing/2016/5/10/chartex" xmlns:cx5="http://schemas.microsoft.com/office/drawing/2016/5/11/chartex" xmlns:cx6="http://schemas.microsoft.com/office/drawing/2016/5/12/chartex" xmlns:cx7="http://schemas.microsoft.com/office/drawing/2016/5/13/chartex" xmlns:cx8="http://schemas.microsoft.com/office/drawing/2016/5/14/chartex" xmlns:mc="http://schemas.openxmlformats.org/markup-compatibility/2006" xmlns:aink="http://schemas.microsoft.com/office/drawing/2016/ink" xmlns:am3d="http://schemas.microsoft.com/office/drawing/2017/model3d" xmlns:o="urn:schemas-microsoft-com:office:office" xmlns:oel="http://schemas.microsoft.com/office/2019/extlst" xmlns:r="http://schemas.openxmlformats.org/officeDocument/2006/relationships" xmlns:m="http://schemas.openxmlformats.org/officeDocument/2006/math" xmlns:v="urn:schemas-microsoft-com:vml" xmlns:wp14="http://schemas.microsoft.com/office/word/2010/wordprocessingDrawing" xmlns:wp="http://schemas.openxmlformats.org/drawingml/2006/wordprocessingDrawing" xmlns:w10="urn:schemas-microsoft-com:office:word" xmlns:w="http://schemas.openxmlformats.org/wordprocessingml/2006/main" xmlns:w14="http://schemas.microsoft.com/office/word/2010/wordml" xmlns:w15="http://schemas.microsoft.com/office/word/2012/wordml" xmlns:w16cex="http://schemas.microsoft.com/office/word/2018/wordml/cex" xmlns:w16cid="http://schemas.microsoft.com/office/word/2016/wordml/cid" xmlns:w16="http://schemas.microsoft.com/office/word/2018/wordml" xmlns:w16sdtdh="http://schemas.microsoft.com/office/word/2020/wordml/sdtdatahash" xmlns:w16se="http://schemas.microsoft.com/office/word/2015/wordml/symex" xmlns:wpg="http://schemas.microsoft.com/office/word/2010/wordprocessingGroup" xmlns:wpi="http://schemas.microsoft.com/office/word/2010/wordprocessingInk" xmlns:wne="http://schemas.microsoft.com/office/word/2006/wordml" xmlns:wps="http://schemas.microsoft.com/office/word/2010/wordprocessingShape" mc:Ignorable="w14 w15 w16se w16cid w16 w16cex w16sdtdh wp14">
   <w:abstractNum w:abstractNumId="0" w15:restartNumberingAfterBreak="0">
+    <w:nsid w:val="0FAC6C37"/>
+    <w:multiLevelType w:val="hybridMultilevel"/>
+    <w:tmpl w:val="6E44C3F2"/>
+    <w:lvl w:ilvl="0" w:tplc="6E3453FC">
+      <w:start w:val="1"/>
+      <w:numFmt w:val="decimal"/>
+      <w:lvlText w:val="%1)"/>
+      <w:lvlJc w:val="left"/>
+      <w:pPr>
+        <w:ind w:left="720" w:hanging="360"/>
+      </w:pPr>
+      <w:rPr>
+        <w:rFonts w:hint="default"/>
+      </w:rPr>
+    </w:lvl>
+    <w:lvl w:ilvl="1" w:tplc="040C0019" w:tentative="1">
+      <w:start w:val="1"/>
+      <w:numFmt w:val="lowerLetter"/>
+      <w:lvlText w:val="%2."/>
+      <w:lvlJc w:val="left"/>
+      <w:pPr>
+        <w:ind w:left="1440" w:hanging="360"/>
+      </w:pPr>
+    </w:lvl>
+    <w:lvl w:ilvl="2" w:tplc="040C001B" w:tentative="1">
+      <w:start w:val="1"/>
+      <w:numFmt w:val="lowerRoman"/>
+      <w:lvlText w:val="%3."/>
+      <w:lvlJc w:val="right"/>
+      <w:pPr>
+        <w:ind w:left="2160" w:hanging="180"/>
+      </w:pPr>
+    </w:lvl>
+    <w:lvl w:ilvl="3" w:tplc="040C000F" w:tentative="1">
+      <w:start w:val="1"/>
+      <w:numFmt w:val="decimal"/>
+      <w:lvlText w:val="%4."/>
+      <w:lvlJc w:val="left"/>
+      <w:pPr>
+        <w:ind w:left="2880" w:hanging="360"/>
+      </w:pPr>
+    </w:lvl>
+    <w:lvl w:ilvl="4" w:tplc="040C0019" w:tentative="1">
+      <w:start w:val="1"/>
+      <w:numFmt w:val="lowerLetter"/>
+      <w:lvlText w:val="%5."/>
+      <w:lvlJc w:val="left"/>
+      <w:pPr>
+        <w:ind w:left="3600" w:hanging="360"/>
+      </w:pPr>
+    </w:lvl>
+    <w:lvl w:ilvl="5" w:tplc="040C001B" w:tentative="1">
+      <w:start w:val="1"/>
+      <w:numFmt w:val="lowerRoman"/>
+      <w:lvlText w:val="%6."/>
+      <w:lvlJc w:val="right"/>
+      <w:pPr>
+        <w:ind w:left="4320" w:hanging="180"/>
+      </w:pPr>
+    </w:lvl>
+    <w:lvl w:ilvl="6" w:tplc="040C000F" w:tentative="1">
+      <w:start w:val="1"/>
+      <w:numFmt w:val="decimal"/>
+      <w:lvlText w:val="%7."/>
+      <w:lvlJc w:val="left"/>
+      <w:pPr>
+        <w:ind w:left="5040" w:hanging="360"/>
+      </w:pPr>
+    </w:lvl>
+    <w:lvl w:ilvl="7" w:tplc="040C0019" w:tentative="1">
+      <w:start w:val="1"/>
+      <w:numFmt w:val="lowerLetter"/>
+      <w:lvlText w:val="%8."/>
+      <w:lvlJc w:val="left"/>
+      <w:pPr>
+        <w:ind w:left="5760" w:hanging="360"/>
+      </w:pPr>
+    </w:lvl>
+    <w:lvl w:ilvl="8" w:tplc="040C001B" w:tentative="1">
+      <w:start w:val="1"/>
+      <w:numFmt w:val="lowerRoman"/>
+      <w:lvlText w:val="%9."/>
+      <w:lvlJc w:val="right"/>
+      <w:pPr>
+        <w:ind w:left="6480" w:hanging="180"/>
+      </w:pPr>
+    </w:lvl>
+  </w:abstractNum>
+  <w:abstractNum w:abstractNumId="1" w15:restartNumberingAfterBreak="0">
     <w:nsid w:val="36504878"/>
     <w:multiLevelType w:val="hybridMultilevel"/>
     <w:tmpl w:val="5B4E2064"/>
@@ -435,7 +882,120 @@
       </w:rPr>
     </w:lvl>
   </w:abstractNum>
-  <w:abstractNum w:abstractNumId="1" w15:restartNumberingAfterBreak="0">
+  <w:abstractNum w:abstractNumId="2" w15:restartNumberingAfterBreak="0">
+    <w:nsid w:val="6D76158C"/>
+    <w:multiLevelType w:val="hybridMultilevel"/>
+    <w:tmpl w:val="2638A16A"/>
+    <w:lvl w:ilvl="0" w:tplc="49A0CE12">
+      <w:start w:val="1"/>
+      <w:numFmt w:val="bullet"/>
+      <w:lvlText w:val="-"/>
+      <w:lvlJc w:val="left"/>
+      <w:pPr>
+        <w:ind w:left="1080" w:hanging="360"/>
+      </w:pPr>
+      <w:rPr>
+        <w:rFonts w:ascii="Calibri" w:eastAsiaTheme="minorEastAsia" w:hAnsi="Calibri" w:cs="Calibri" w:hint="default"/>
+      </w:rPr>
+    </w:lvl>
+    <w:lvl w:ilvl="1" w:tplc="040C0003" w:tentative="1">
+      <w:start w:val="1"/>
+      <w:numFmt w:val="bullet"/>
+      <w:lvlText w:val="o"/>
+      <w:lvlJc w:val="left"/>
+      <w:pPr>
+        <w:ind w:left="1800" w:hanging="360"/>
+      </w:pPr>
+      <w:rPr>
+        <w:rFonts w:ascii="Courier New" w:hAnsi="Courier New" w:cs="Courier New" w:hint="default"/>
+      </w:rPr>
+    </w:lvl>
+    <w:lvl w:ilvl="2" w:tplc="040C0005" w:tentative="1">
+      <w:start w:val="1"/>
+      <w:numFmt w:val="bullet"/>
+      <w:lvlText w:val=""/>
+      <w:lvlJc w:val="left"/>
+      <w:pPr>
+        <w:ind w:left="2520" w:hanging="360"/>
+      </w:pPr>
+      <w:rPr>
+        <w:rFonts w:ascii="Wingdings" w:hAnsi="Wingdings" w:hint="default"/>
+      </w:rPr>
+    </w:lvl>
+    <w:lvl w:ilvl="3" w:tplc="040C0001" w:tentative="1">
+      <w:start w:val="1"/>
+      <w:numFmt w:val="bullet"/>
+      <w:lvlText w:val=""/>
+      <w:lvlJc w:val="left"/>
+      <w:pPr>
+        <w:ind w:left="3240" w:hanging="360"/>
+      </w:pPr>
+      <w:rPr>
+        <w:rFonts w:ascii="Symbol" w:hAnsi="Symbol" w:hint="default"/>
+      </w:rPr>
+    </w:lvl>
+    <w:lvl w:ilvl="4" w:tplc="040C0003" w:tentative="1">
+      <w:start w:val="1"/>
+      <w:numFmt w:val="bullet"/>
+      <w:lvlText w:val="o"/>
+      <w:lvlJc w:val="left"/>
+      <w:pPr>
+        <w:ind w:left="3960" w:hanging="360"/>
+      </w:pPr>
+      <w:rPr>
+        <w:rFonts w:ascii="Courier New" w:hAnsi="Courier New" w:cs="Courier New" w:hint="default"/>
+      </w:rPr>
+    </w:lvl>
+    <w:lvl w:ilvl="5" w:tplc="040C0005" w:tentative="1">
+      <w:start w:val="1"/>
+      <w:numFmt w:val="bullet"/>
+      <w:lvlText w:val=""/>
+      <w:lvlJc w:val="left"/>
+      <w:pPr>
+        <w:ind w:left="4680" w:hanging="360"/>
+      </w:pPr>
+      <w:rPr>
+        <w:rFonts w:ascii="Wingdings" w:hAnsi="Wingdings" w:hint="default"/>
+      </w:rPr>
+    </w:lvl>
+    <w:lvl w:ilvl="6" w:tplc="040C0001" w:tentative="1">
+      <w:start w:val="1"/>
+      <w:numFmt w:val="bullet"/>
+      <w:lvlText w:val=""/>
+      <w:lvlJc w:val="left"/>
+      <w:pPr>
+        <w:ind w:left="5400" w:hanging="360"/>
+      </w:pPr>
+      <w:rPr>
+        <w:rFonts w:ascii="Symbol" w:hAnsi="Symbol" w:hint="default"/>
+      </w:rPr>
+    </w:lvl>
+    <w:lvl w:ilvl="7" w:tplc="040C0003" w:tentative="1">
+      <w:start w:val="1"/>
+      <w:numFmt w:val="bullet"/>
+      <w:lvlText w:val="o"/>
+      <w:lvlJc w:val="left"/>
+      <w:pPr>
+        <w:ind w:left="6120" w:hanging="360"/>
+      </w:pPr>
+      <w:rPr>
+        <w:rFonts w:ascii="Courier New" w:hAnsi="Courier New" w:cs="Courier New" w:hint="default"/>
+      </w:rPr>
+    </w:lvl>
+    <w:lvl w:ilvl="8" w:tplc="040C0005" w:tentative="1">
+      <w:start w:val="1"/>
+      <w:numFmt w:val="bullet"/>
+      <w:lvlText w:val=""/>
+      <w:lvlJc w:val="left"/>
+      <w:pPr>
+        <w:ind w:left="6840" w:hanging="360"/>
+      </w:pPr>
+      <w:rPr>
+        <w:rFonts w:ascii="Wingdings" w:hAnsi="Wingdings" w:hint="default"/>
+      </w:rPr>
+    </w:lvl>
+  </w:abstractNum>
+  <w:abstractNum w:abstractNumId="3" w15:restartNumberingAfterBreak="0">
     <w:nsid w:val="7E1F3C8F"/>
     <w:multiLevelType w:val="multilevel"/>
     <w:tmpl w:val="D43459DE"/>
@@ -541,10 +1101,16 @@
     </w:lvl>
   </w:abstractNum>
   <w:num w:numId="1" w16cid:durableId="1043556189">
+    <w:abstractNumId w:val="3"/>
+  </w:num>
+  <w:num w:numId="2" w16cid:durableId="1129936073">
     <w:abstractNumId w:val="1"/>
   </w:num>
-  <w:num w:numId="2" w16cid:durableId="1129936073">
+  <w:num w:numId="3" w16cid:durableId="1495756992">
     <w:abstractNumId w:val="0"/>
+  </w:num>
+  <w:num w:numId="4" w16cid:durableId="369111147">
+    <w:abstractNumId w:val="2"/>
   </w:num>
 </w:numbering>
 </file>

</xml_diff>

<commit_message>
Modif route (/ remplace /catalogue) + test2 manque ab testing
</commit_message>
<xml_diff>
--- a/BONHOMMEJulie_TestDidacto_EtudeMigration.docx
+++ b/BONHOMMEJulie_TestDidacto_EtudeMigration.docx
@@ -43,23 +43,6 @@
           <w:szCs w:val="32"/>
         </w:rPr>
         <w:t>Cas d’étude migration</w:t>
-      </w:r>
-    </w:p>
-    <w:p>
-      <w:pPr>
-        <w:rPr>
-          <w:color w:val="000000" w:themeColor="text1"/>
-          <w:sz w:val="28"/>
-          <w:szCs w:val="28"/>
-        </w:rPr>
-      </w:pPr>
-      <w:r>
-        <w:rPr>
-          <w:color w:val="000000" w:themeColor="text1"/>
-          <w:sz w:val="28"/>
-          <w:szCs w:val="28"/>
-        </w:rPr>
-        <w:t>Notes de base :</w:t>
       </w:r>
     </w:p>
     <w:p>
@@ -92,6 +75,40 @@
         </w:rPr>
         <w:t>Étapes à faire dans l’ordre</w:t>
       </w:r>
+      <w:r>
+        <w:rPr>
+          <w:color w:val="8EAADB" w:themeColor="accent1" w:themeTint="99"/>
+          <w:sz w:val="28"/>
+          <w:szCs w:val="28"/>
+        </w:rPr>
+        <w:t xml:space="preserve"> </w:t>
+      </w:r>
+      <w:r>
+        <w:rPr>
+          <w:color w:val="8EAADB" w:themeColor="accent1" w:themeTint="99"/>
+          <w:sz w:val="28"/>
+          <w:szCs w:val="28"/>
+        </w:rPr>
+        <w:sym w:font="Wingdings" w:char="F0E0"/>
+      </w:r>
+      <w:r>
+        <w:rPr>
+          <w:color w:val="8EAADB" w:themeColor="accent1" w:themeTint="99"/>
+          <w:sz w:val="28"/>
+          <w:szCs w:val="28"/>
+        </w:rPr>
+        <w:t> ????!!</w:t>
+      </w:r>
+    </w:p>
+    <w:p>
+      <w:pPr>
+        <w:pStyle w:val="Paragraphedeliste"/>
+        <w:rPr>
+          <w:color w:val="8EAADB" w:themeColor="accent1" w:themeTint="99"/>
+          <w:sz w:val="28"/>
+          <w:szCs w:val="28"/>
+        </w:rPr>
+      </w:pPr>
     </w:p>
     <w:p>
       <w:pPr>
@@ -112,8 +129,43 @@
           <w:sz w:val="28"/>
           <w:szCs w:val="28"/>
         </w:rPr>
-        <w:t>Estimation du temps de chaque étape afin de planifier le déroulement de celles-ci.</w:t>
-      </w:r>
+        <w:t>Estimation du temps de chaque étape afin de planifier le déroulement de celles-ci</w:t>
+      </w:r>
+      <w:r>
+        <w:rPr>
+          <w:color w:val="000000" w:themeColor="text1"/>
+          <w:sz w:val="28"/>
+          <w:szCs w:val="28"/>
+        </w:rPr>
+        <w:t xml:space="preserve"> (exemple : temps d’exécution d’un script de modification de la structure d’une table pouvant facilement devenir très élevé selon le nombre de données</w:t>
+      </w:r>
+      <w:r>
+        <w:rPr>
+          <w:color w:val="000000" w:themeColor="text1"/>
+          <w:sz w:val="28"/>
+          <w:szCs w:val="28"/>
+        </w:rPr>
+        <w:t xml:space="preserve"> ou même le SGBD utilisé</w:t>
+      </w:r>
+      <w:r>
+        <w:rPr>
+          <w:color w:val="000000" w:themeColor="text1"/>
+          <w:sz w:val="28"/>
+          <w:szCs w:val="28"/>
+        </w:rPr>
+        <w:t>).</w:t>
+      </w:r>
+    </w:p>
+    <w:p>
+      <w:pPr>
+        <w:pStyle w:val="Paragraphedeliste"/>
+        <w:ind w:left="1080"/>
+        <w:rPr>
+          <w:color w:val="000000" w:themeColor="text1"/>
+          <w:sz w:val="28"/>
+          <w:szCs w:val="28"/>
+        </w:rPr>
+      </w:pPr>
     </w:p>
     <w:p>
       <w:pPr>
@@ -128,6 +180,649 @@
           <w:szCs w:val="28"/>
         </w:rPr>
       </w:pPr>
+      <w:r>
+        <w:rPr>
+          <w:color w:val="000000" w:themeColor="text1"/>
+          <w:sz w:val="28"/>
+          <w:szCs w:val="28"/>
+        </w:rPr>
+        <w:t xml:space="preserve">Vérifier la compatibilité de chaque module, fonctionnalité </w:t>
+      </w:r>
+      <w:proofErr w:type="spellStart"/>
+      <w:r>
+        <w:rPr>
+          <w:color w:val="000000" w:themeColor="text1"/>
+          <w:sz w:val="28"/>
+          <w:szCs w:val="28"/>
+        </w:rPr>
+        <w:t>etc</w:t>
+      </w:r>
+      <w:proofErr w:type="spellEnd"/>
+      <w:r>
+        <w:rPr>
+          <w:color w:val="000000" w:themeColor="text1"/>
+          <w:sz w:val="28"/>
+          <w:szCs w:val="28"/>
+        </w:rPr>
+        <w:t xml:space="preserve"> avec la nouvelle version de Prestashop</w:t>
+      </w:r>
+      <w:r>
+        <w:rPr>
+          <w:color w:val="000000" w:themeColor="text1"/>
+          <w:sz w:val="28"/>
+          <w:szCs w:val="28"/>
+        </w:rPr>
+        <w:t xml:space="preserve">. Pour </w:t>
+      </w:r>
+      <w:r>
+        <w:rPr>
+          <w:color w:val="000000" w:themeColor="text1"/>
+          <w:sz w:val="28"/>
+          <w:szCs w:val="28"/>
+        </w:rPr>
+        <w:t>faciliter cette étape, on aura pu</w:t>
+      </w:r>
+      <w:r>
+        <w:rPr>
+          <w:color w:val="000000" w:themeColor="text1"/>
+          <w:sz w:val="28"/>
+          <w:szCs w:val="28"/>
+        </w:rPr>
+        <w:t xml:space="preserve"> pr</w:t>
+      </w:r>
+      <w:r>
+        <w:rPr>
+          <w:color w:val="000000" w:themeColor="text1"/>
+          <w:sz w:val="28"/>
+          <w:szCs w:val="28"/>
+        </w:rPr>
+        <w:t>endre en compte</w:t>
+      </w:r>
+      <w:r>
+        <w:rPr>
+          <w:color w:val="000000" w:themeColor="text1"/>
+          <w:sz w:val="28"/>
+          <w:szCs w:val="28"/>
+        </w:rPr>
+        <w:t xml:space="preserve"> l’obsolescence</w:t>
+      </w:r>
+      <w:r>
+        <w:rPr>
+          <w:color w:val="000000" w:themeColor="text1"/>
+          <w:sz w:val="28"/>
+          <w:szCs w:val="28"/>
+        </w:rPr>
+        <w:t xml:space="preserve"> </w:t>
+      </w:r>
+      <w:r>
+        <w:rPr>
+          <w:color w:val="000000" w:themeColor="text1"/>
+          <w:sz w:val="28"/>
+          <w:szCs w:val="28"/>
+        </w:rPr>
+        <w:t>prévue</w:t>
+      </w:r>
+      <w:r>
+        <w:rPr>
+          <w:color w:val="000000" w:themeColor="text1"/>
+          <w:sz w:val="28"/>
+          <w:szCs w:val="28"/>
+        </w:rPr>
+        <w:t xml:space="preserve"> de </w:t>
+      </w:r>
+      <w:r>
+        <w:rPr>
+          <w:color w:val="000000" w:themeColor="text1"/>
+          <w:sz w:val="28"/>
+          <w:szCs w:val="28"/>
+        </w:rPr>
+        <w:t>certaines fonctionnalités</w:t>
+      </w:r>
+      <w:r>
+        <w:rPr>
+          <w:color w:val="000000" w:themeColor="text1"/>
+          <w:sz w:val="28"/>
+          <w:szCs w:val="28"/>
+        </w:rPr>
+        <w:t xml:space="preserve"> à l’avanc</w:t>
+      </w:r>
+      <w:r>
+        <w:rPr>
+          <w:color w:val="000000" w:themeColor="text1"/>
+          <w:sz w:val="28"/>
+          <w:szCs w:val="28"/>
+        </w:rPr>
+        <w:t>e.</w:t>
+      </w:r>
+    </w:p>
+    <w:p>
+      <w:pPr>
+        <w:rPr>
+          <w:color w:val="000000" w:themeColor="text1"/>
+          <w:sz w:val="28"/>
+          <w:szCs w:val="28"/>
+        </w:rPr>
+      </w:pPr>
+    </w:p>
+    <w:p>
+      <w:pPr>
+        <w:pStyle w:val="Paragraphedeliste"/>
+        <w:numPr>
+          <w:ilvl w:val="0"/>
+          <w:numId w:val="4"/>
+        </w:numPr>
+        <w:rPr>
+          <w:color w:val="000000" w:themeColor="text1"/>
+          <w:sz w:val="28"/>
+          <w:szCs w:val="28"/>
+        </w:rPr>
+      </w:pPr>
+      <w:r>
+        <w:rPr>
+          <w:color w:val="000000" w:themeColor="text1"/>
+          <w:sz w:val="28"/>
+          <w:szCs w:val="28"/>
+        </w:rPr>
+        <w:t>Impérativement tenter la migration sur un environnement de test avant de le faire sur le site.</w:t>
+      </w:r>
+      <w:r>
+        <w:rPr>
+          <w:color w:val="000000" w:themeColor="text1"/>
+          <w:sz w:val="28"/>
+          <w:szCs w:val="28"/>
+        </w:rPr>
+        <w:t xml:space="preserve"> Cela permet </w:t>
+      </w:r>
+      <w:r>
+        <w:rPr>
+          <w:color w:val="000000" w:themeColor="text1"/>
+          <w:sz w:val="28"/>
+          <w:szCs w:val="28"/>
+        </w:rPr>
+        <w:t xml:space="preserve">à la fois d’éviter de </w:t>
+      </w:r>
+      <w:r>
+        <w:rPr>
+          <w:color w:val="000000" w:themeColor="text1"/>
+          <w:sz w:val="28"/>
+          <w:szCs w:val="28"/>
+        </w:rPr>
+        <w:t xml:space="preserve">causer des bugs, plantages ou autres sur le site </w:t>
+      </w:r>
+      <w:r>
+        <w:rPr>
+          <w:color w:val="000000" w:themeColor="text1"/>
+          <w:sz w:val="28"/>
+          <w:szCs w:val="28"/>
+        </w:rPr>
+        <w:t xml:space="preserve">en prod mais </w:t>
+      </w:r>
+      <w:r>
+        <w:rPr>
+          <w:color w:val="000000" w:themeColor="text1"/>
+          <w:sz w:val="28"/>
+          <w:szCs w:val="28"/>
+        </w:rPr>
+        <w:t xml:space="preserve">aussi </w:t>
+      </w:r>
+      <w:r>
+        <w:rPr>
+          <w:color w:val="000000" w:themeColor="text1"/>
+          <w:sz w:val="28"/>
+          <w:szCs w:val="28"/>
+        </w:rPr>
+        <w:t xml:space="preserve">de le garder hors ligne le moins longtemps possible, car le temps de la migration sera </w:t>
+      </w:r>
+      <w:r>
+        <w:rPr>
+          <w:color w:val="000000" w:themeColor="text1"/>
+          <w:sz w:val="28"/>
+          <w:szCs w:val="28"/>
+        </w:rPr>
+        <w:t>déjà plus ou moins connu.</w:t>
+      </w:r>
+    </w:p>
+    <w:p>
+      <w:pPr>
+        <w:pStyle w:val="Paragraphedeliste"/>
+        <w:ind w:left="1080"/>
+        <w:rPr>
+          <w:color w:val="000000" w:themeColor="text1"/>
+          <w:sz w:val="28"/>
+          <w:szCs w:val="28"/>
+        </w:rPr>
+      </w:pPr>
+      <w:r>
+        <w:rPr>
+          <w:color w:val="000000" w:themeColor="text1"/>
+          <w:sz w:val="28"/>
+          <w:szCs w:val="28"/>
+        </w:rPr>
+        <w:t>Durant cette phase de test</w:t>
+      </w:r>
+      <w:r>
+        <w:rPr>
+          <w:color w:val="000000" w:themeColor="text1"/>
+          <w:sz w:val="28"/>
+          <w:szCs w:val="28"/>
+        </w:rPr>
+        <w:t xml:space="preserve">s, </w:t>
+      </w:r>
+      <w:r>
+        <w:rPr>
+          <w:color w:val="000000" w:themeColor="text1"/>
+          <w:sz w:val="28"/>
+          <w:szCs w:val="28"/>
+        </w:rPr>
+        <w:t xml:space="preserve">lister les problèmes </w:t>
+      </w:r>
+      <w:r>
+        <w:rPr>
+          <w:color w:val="000000" w:themeColor="text1"/>
+          <w:sz w:val="28"/>
+          <w:szCs w:val="28"/>
+        </w:rPr>
+        <w:t>et les résoudre au fur et à mesure.</w:t>
+      </w:r>
+    </w:p>
+    <w:p>
+      <w:pPr>
+        <w:pStyle w:val="Paragraphedeliste"/>
+        <w:ind w:left="1080"/>
+        <w:rPr>
+          <w:color w:val="000000" w:themeColor="text1"/>
+          <w:sz w:val="28"/>
+          <w:szCs w:val="28"/>
+        </w:rPr>
+      </w:pPr>
+      <w:r>
+        <w:rPr>
+          <w:color w:val="000000" w:themeColor="text1"/>
+          <w:sz w:val="28"/>
+          <w:szCs w:val="28"/>
+        </w:rPr>
+        <w:sym w:font="Wingdings" w:char="F0E0"/>
+      </w:r>
+      <w:r>
+        <w:rPr>
+          <w:color w:val="000000" w:themeColor="text1"/>
+          <w:sz w:val="28"/>
+          <w:szCs w:val="28"/>
+        </w:rPr>
+        <w:t xml:space="preserve"> </w:t>
+      </w:r>
+      <w:r>
+        <w:rPr>
+          <w:color w:val="000000" w:themeColor="text1"/>
+          <w:sz w:val="28"/>
+          <w:szCs w:val="28"/>
+        </w:rPr>
+        <w:t xml:space="preserve">En fonction du type d’hébergement du site, </w:t>
+      </w:r>
+      <w:r>
+        <w:rPr>
+          <w:color w:val="000000" w:themeColor="text1"/>
+          <w:sz w:val="28"/>
+          <w:szCs w:val="28"/>
+        </w:rPr>
+        <w:t>cette étape peut être plus délicate et prendre plus de temps.</w:t>
+      </w:r>
+    </w:p>
+    <w:p>
+      <w:pPr>
+        <w:pStyle w:val="Paragraphedeliste"/>
+        <w:ind w:left="1080"/>
+        <w:rPr>
+          <w:color w:val="000000" w:themeColor="text1"/>
+          <w:sz w:val="28"/>
+          <w:szCs w:val="28"/>
+        </w:rPr>
+      </w:pPr>
+    </w:p>
+    <w:p>
+      <w:pPr>
+        <w:pStyle w:val="Paragraphedeliste"/>
+        <w:numPr>
+          <w:ilvl w:val="0"/>
+          <w:numId w:val="4"/>
+        </w:numPr>
+        <w:rPr>
+          <w:color w:val="000000" w:themeColor="text1"/>
+          <w:sz w:val="28"/>
+          <w:szCs w:val="28"/>
+        </w:rPr>
+      </w:pPr>
+      <w:r>
+        <w:rPr>
+          <w:color w:val="000000" w:themeColor="text1"/>
+          <w:sz w:val="28"/>
+          <w:szCs w:val="28"/>
+        </w:rPr>
+        <w:t>Finalement, après avoir effectué tous les tests,</w:t>
+      </w:r>
+      <w:r>
+        <w:rPr>
+          <w:color w:val="000000" w:themeColor="text1"/>
+          <w:sz w:val="28"/>
+          <w:szCs w:val="28"/>
+        </w:rPr>
+        <w:t xml:space="preserve"> réglé tous les problèmes, et</w:t>
+      </w:r>
+      <w:r>
+        <w:rPr>
+          <w:color w:val="000000" w:themeColor="text1"/>
+          <w:sz w:val="28"/>
+          <w:szCs w:val="28"/>
+        </w:rPr>
+        <w:t xml:space="preserve"> estimé le temps de la migration</w:t>
+      </w:r>
+      <w:r>
+        <w:rPr>
+          <w:color w:val="000000" w:themeColor="text1"/>
+          <w:sz w:val="28"/>
+          <w:szCs w:val="28"/>
+        </w:rPr>
+        <w:t xml:space="preserve"> en prod, </w:t>
+      </w:r>
+      <w:r>
+        <w:rPr>
+          <w:color w:val="000000" w:themeColor="text1"/>
+          <w:sz w:val="28"/>
+          <w:szCs w:val="28"/>
+        </w:rPr>
+        <w:t>prévenir l’utilisateur à l’avance (la veille par exemple) de la maintenance du site, qui sera donc inaccessible pendant le temps prévu.</w:t>
+      </w:r>
+    </w:p>
+    <w:p>
+      <w:pPr>
+        <w:rPr>
+          <w:color w:val="000000" w:themeColor="text1"/>
+          <w:sz w:val="28"/>
+          <w:szCs w:val="28"/>
+        </w:rPr>
+      </w:pPr>
+    </w:p>
+    <w:p>
+      <w:pPr>
+        <w:pStyle w:val="Paragraphedeliste"/>
+        <w:numPr>
+          <w:ilvl w:val="0"/>
+          <w:numId w:val="2"/>
+        </w:numPr>
+        <w:rPr>
+          <w:color w:val="000000" w:themeColor="text1"/>
+          <w:sz w:val="28"/>
+          <w:szCs w:val="28"/>
+        </w:rPr>
+      </w:pPr>
+      <w:r>
+        <w:rPr>
+          <w:color w:val="000000" w:themeColor="text1"/>
+          <w:sz w:val="28"/>
+          <w:szCs w:val="28"/>
+        </w:rPr>
+        <w:t xml:space="preserve">Proposition : </w:t>
+      </w:r>
+      <w:r>
+        <w:rPr>
+          <w:color w:val="000000" w:themeColor="text1"/>
+          <w:sz w:val="28"/>
+          <w:szCs w:val="28"/>
+        </w:rPr>
+        <w:t>l’</w:t>
+      </w:r>
+      <w:r>
+        <w:rPr>
+          <w:color w:val="000000" w:themeColor="text1"/>
+          <w:sz w:val="28"/>
+          <w:szCs w:val="28"/>
+        </w:rPr>
+        <w:t xml:space="preserve">AB </w:t>
+      </w:r>
+      <w:proofErr w:type="spellStart"/>
+      <w:r>
+        <w:rPr>
+          <w:color w:val="000000" w:themeColor="text1"/>
+          <w:sz w:val="28"/>
+          <w:szCs w:val="28"/>
+        </w:rPr>
+        <w:t>testing</w:t>
+      </w:r>
+      <w:proofErr w:type="spellEnd"/>
+      <w:r>
+        <w:rPr>
+          <w:color w:val="000000" w:themeColor="text1"/>
+          <w:sz w:val="28"/>
+          <w:szCs w:val="28"/>
+        </w:rPr>
+        <w:t>.</w:t>
+      </w:r>
+    </w:p>
+    <w:p>
+      <w:pPr>
+        <w:pStyle w:val="Paragraphedeliste"/>
+        <w:rPr>
+          <w:color w:val="000000" w:themeColor="text1"/>
+          <w:sz w:val="28"/>
+          <w:szCs w:val="28"/>
+        </w:rPr>
+      </w:pPr>
+      <w:r>
+        <w:rPr>
+          <w:color w:val="000000" w:themeColor="text1"/>
+          <w:sz w:val="28"/>
+          <w:szCs w:val="28"/>
+        </w:rPr>
+        <w:sym w:font="Wingdings" w:char="F0E0"/>
+      </w:r>
+      <w:r>
+        <w:rPr>
+          <w:color w:val="000000" w:themeColor="text1"/>
+          <w:sz w:val="28"/>
+          <w:szCs w:val="28"/>
+        </w:rPr>
+        <w:t xml:space="preserve"> </w:t>
+      </w:r>
+      <w:r>
+        <w:rPr>
+          <w:color w:val="000000" w:themeColor="text1"/>
+          <w:sz w:val="28"/>
+          <w:szCs w:val="28"/>
+        </w:rPr>
+        <w:t xml:space="preserve">Durant l’étape de </w:t>
+      </w:r>
+      <w:r>
+        <w:rPr>
+          <w:color w:val="000000" w:themeColor="text1"/>
+          <w:sz w:val="28"/>
+          <w:szCs w:val="28"/>
+        </w:rPr>
+        <w:t>tests</w:t>
+      </w:r>
+      <w:r>
+        <w:rPr>
+          <w:color w:val="000000" w:themeColor="text1"/>
+          <w:sz w:val="28"/>
+          <w:szCs w:val="28"/>
+        </w:rPr>
+        <w:t xml:space="preserve"> (</w:t>
+      </w:r>
+      <w:r>
+        <w:rPr>
+          <w:color w:val="000000" w:themeColor="text1"/>
+          <w:sz w:val="28"/>
+          <w:szCs w:val="28"/>
+        </w:rPr>
+        <w:t>toujours dans un hébergement de test</w:t>
+      </w:r>
+      <w:r>
+        <w:rPr>
+          <w:color w:val="000000" w:themeColor="text1"/>
+          <w:sz w:val="28"/>
+          <w:szCs w:val="28"/>
+        </w:rPr>
+        <w:t xml:space="preserve"> donc),</w:t>
+      </w:r>
+      <w:r>
+        <w:rPr>
+          <w:color w:val="000000" w:themeColor="text1"/>
+          <w:sz w:val="28"/>
+          <w:szCs w:val="28"/>
+        </w:rPr>
+        <w:t xml:space="preserve"> on pourra </w:t>
+      </w:r>
+      <w:r>
+        <w:rPr>
+          <w:color w:val="000000" w:themeColor="text1"/>
+          <w:sz w:val="28"/>
+          <w:szCs w:val="28"/>
+        </w:rPr>
+        <w:t xml:space="preserve">procéder à </w:t>
+      </w:r>
+      <w:r>
+        <w:rPr>
+          <w:color w:val="000000" w:themeColor="text1"/>
+          <w:sz w:val="28"/>
+          <w:szCs w:val="28"/>
+        </w:rPr>
+        <w:t>[…]</w:t>
+      </w:r>
+    </w:p>
+    <w:p>
+      <w:pPr>
+        <w:pStyle w:val="Paragraphedeliste"/>
+        <w:rPr>
+          <w:color w:val="000000" w:themeColor="text1"/>
+          <w:sz w:val="28"/>
+          <w:szCs w:val="28"/>
+        </w:rPr>
+      </w:pPr>
+    </w:p>
+    <w:p>
+      <w:pPr>
+        <w:pStyle w:val="Paragraphedeliste"/>
+        <w:rPr>
+          <w:color w:val="000000" w:themeColor="text1"/>
+          <w:sz w:val="28"/>
+          <w:szCs w:val="28"/>
+        </w:rPr>
+      </w:pPr>
+    </w:p>
+    <w:p>
+      <w:pPr>
+        <w:pStyle w:val="Paragraphedeliste"/>
+        <w:rPr>
+          <w:color w:val="000000" w:themeColor="text1"/>
+          <w:sz w:val="28"/>
+          <w:szCs w:val="28"/>
+        </w:rPr>
+      </w:pPr>
+      <w:r>
+        <w:rPr>
+          <w:color w:val="000000" w:themeColor="text1"/>
+          <w:sz w:val="28"/>
+          <w:szCs w:val="28"/>
+        </w:rPr>
+        <w:t xml:space="preserve">AB </w:t>
+      </w:r>
+      <w:proofErr w:type="spellStart"/>
+      <w:r>
+        <w:rPr>
+          <w:color w:val="000000" w:themeColor="text1"/>
+          <w:sz w:val="28"/>
+          <w:szCs w:val="28"/>
+        </w:rPr>
+        <w:t>testing</w:t>
+      </w:r>
+      <w:proofErr w:type="spellEnd"/>
+      <w:r>
+        <w:rPr>
+          <w:color w:val="000000" w:themeColor="text1"/>
+          <w:sz w:val="28"/>
+          <w:szCs w:val="28"/>
+        </w:rPr>
+        <w:t xml:space="preserve"> (</w:t>
+      </w:r>
+      <w:proofErr w:type="spellStart"/>
+      <w:r>
+        <w:rPr>
+          <w:color w:val="000000" w:themeColor="text1"/>
+          <w:sz w:val="28"/>
+          <w:szCs w:val="28"/>
+        </w:rPr>
+        <w:t>ui</w:t>
+      </w:r>
+      <w:proofErr w:type="spellEnd"/>
+      <w:r>
+        <w:rPr>
+          <w:color w:val="000000" w:themeColor="text1"/>
+          <w:sz w:val="28"/>
+          <w:szCs w:val="28"/>
+        </w:rPr>
+        <w:t xml:space="preserve"> ou non ??) -&gt; tester uniquement une partie </w:t>
+      </w:r>
+      <w:proofErr w:type="gramStart"/>
+      <w:r>
+        <w:rPr>
+          <w:color w:val="000000" w:themeColor="text1"/>
+          <w:sz w:val="28"/>
+          <w:szCs w:val="28"/>
+        </w:rPr>
+        <w:t>des connexion</w:t>
+      </w:r>
+      <w:proofErr w:type="gramEnd"/>
+      <w:r>
+        <w:rPr>
+          <w:color w:val="000000" w:themeColor="text1"/>
+          <w:sz w:val="28"/>
+          <w:szCs w:val="28"/>
+        </w:rPr>
+        <w:t xml:space="preserve"> dans la nouvelle version (toujours en hébergement de test hein) en en gardant une partie dans l'ancienne version puis augmenter petit à petit le nombre de connexion sur la nouvelle version jusqu'à tout migrer dessus. -&gt; constamment vérifier qu'il n'y a aucun souci, dès qu'il y en a </w:t>
+      </w:r>
+      <w:r>
+        <w:rPr>
+          <w:color w:val="000000" w:themeColor="text1"/>
+          <w:sz w:val="28"/>
+          <w:szCs w:val="28"/>
+        </w:rPr>
+        <w:lastRenderedPageBreak/>
+        <w:t xml:space="preserve">(ex : bug empêchant de payer) -&gt; </w:t>
+      </w:r>
+      <w:proofErr w:type="spellStart"/>
+      <w:r>
+        <w:rPr>
+          <w:color w:val="000000" w:themeColor="text1"/>
+          <w:sz w:val="28"/>
+          <w:szCs w:val="28"/>
+        </w:rPr>
+        <w:t>bam</w:t>
+      </w:r>
+      <w:proofErr w:type="spellEnd"/>
+      <w:r>
+        <w:rPr>
+          <w:color w:val="000000" w:themeColor="text1"/>
+          <w:sz w:val="28"/>
+          <w:szCs w:val="28"/>
+        </w:rPr>
+        <w:t xml:space="preserve"> tout remettre sur l'ancienne version.</w:t>
+      </w:r>
+    </w:p>
+    <w:p>
+      <w:pPr>
+        <w:rPr>
+          <w:color w:val="000000" w:themeColor="text1"/>
+          <w:sz w:val="28"/>
+          <w:szCs w:val="28"/>
+        </w:rPr>
+      </w:pPr>
+      <w:r>
+        <w:rPr>
+          <w:color w:val="000000" w:themeColor="text1"/>
+          <w:sz w:val="28"/>
+          <w:szCs w:val="28"/>
+        </w:rPr>
+        <w:br w:type="page"/>
+      </w:r>
     </w:p>
     <w:p>
       <w:pPr>
@@ -148,6 +843,7 @@
           <w:sz w:val="28"/>
           <w:szCs w:val="28"/>
         </w:rPr>
+        <w:lastRenderedPageBreak/>
         <w:t xml:space="preserve">Idées à proposer (ex : ab </w:t>
       </w:r>
       <w:proofErr w:type="spellStart"/>
@@ -219,7 +915,7 @@
       </w:pPr>
       <w:r>
         <w:rPr>
-          <w:color w:val="000000" w:themeColor="text1"/>
+          <w:color w:val="767171" w:themeColor="background2" w:themeShade="80"/>
           <w:sz w:val="28"/>
           <w:szCs w:val="28"/>
         </w:rPr>
@@ -227,76 +923,20 @@
       </w:r>
       <w:r>
         <w:rPr>
-          <w:color w:val="000000" w:themeColor="text1"/>
-          <w:sz w:val="28"/>
-          <w:szCs w:val="28"/>
-        </w:rPr>
-        <w:t xml:space="preserve">stimer le temps de chaque étape (ex : modifications de la structure d'une table) - </w:t>
-      </w:r>
-      <w:proofErr w:type="spellStart"/>
-      <w:r>
-        <w:rPr>
-          <w:color w:val="000000" w:themeColor="text1"/>
-          <w:sz w:val="28"/>
-          <w:szCs w:val="28"/>
-        </w:rPr>
-        <w:t>core</w:t>
-      </w:r>
-      <w:proofErr w:type="spellEnd"/>
-      <w:r>
-        <w:rPr>
-          <w:color w:val="000000" w:themeColor="text1"/>
-          <w:sz w:val="28"/>
-          <w:szCs w:val="28"/>
-        </w:rPr>
-        <w:t xml:space="preserve"> </w:t>
-      </w:r>
-      <w:proofErr w:type="spellStart"/>
-      <w:r>
-        <w:rPr>
-          <w:color w:val="000000" w:themeColor="text1"/>
-          <w:sz w:val="28"/>
-          <w:szCs w:val="28"/>
-        </w:rPr>
-        <w:t>product</w:t>
-      </w:r>
-      <w:proofErr w:type="spellEnd"/>
-      <w:r>
-        <w:rPr>
-          <w:color w:val="000000" w:themeColor="text1"/>
-          <w:sz w:val="28"/>
-          <w:szCs w:val="28"/>
-        </w:rPr>
-        <w:t xml:space="preserve">, modules d'extension (vérifier la compatibilité avec la nouvelle version), fonctionnalités qui n'existent plus </w:t>
-      </w:r>
-      <w:proofErr w:type="spellStart"/>
-      <w:r>
-        <w:rPr>
-          <w:color w:val="000000" w:themeColor="text1"/>
-          <w:sz w:val="28"/>
-          <w:szCs w:val="28"/>
-        </w:rPr>
-        <w:t>etc</w:t>
-      </w:r>
-      <w:proofErr w:type="spellEnd"/>
-      <w:r>
-        <w:rPr>
-          <w:color w:val="000000" w:themeColor="text1"/>
-          <w:sz w:val="28"/>
-          <w:szCs w:val="28"/>
-        </w:rPr>
-        <w:t xml:space="preserve"> (+ identifier celles bientôt obsolètes, à l'avance) - POUVOIR tenter la migration sur un environnement de test (évite de laisser le site trop longtemps hors ligne + de générer des erreurs dans le site) plusieurs fois (ne pas faire l'upgrade en prod) -&gt; lister et résoudre les problèmes -&gt;&gt; hébergement du site ? -&gt; type d'hébergement (sas, cloud, on prime) -&gt; on prime/cloud similaire // sas contraintes potentielles de compatibilité, moins de liberté) - prévenir l'utilisateur de la maintenance future (plusieurs jours à l'avance) (modifié)</w:t>
-      </w:r>
-    </w:p>
-    <w:p>
-      <w:pPr>
-        <w:ind w:left="720"/>
-        <w:rPr>
-          <w:color w:val="000000" w:themeColor="text1"/>
-          <w:sz w:val="28"/>
-          <w:szCs w:val="28"/>
-        </w:rPr>
-      </w:pPr>
+          <w:color w:val="767171" w:themeColor="background2" w:themeShade="80"/>
+          <w:sz w:val="28"/>
+          <w:szCs w:val="28"/>
+        </w:rPr>
+        <w:t>stimer le temps de chaque étape</w:t>
+      </w:r>
+      <w:r>
+        <w:rPr>
+          <w:color w:val="000000" w:themeColor="text1"/>
+          <w:sz w:val="28"/>
+          <w:szCs w:val="28"/>
+        </w:rPr>
+        <w:t xml:space="preserve"> (ex : modifications de la structure d'une table)</w:t>
+      </w:r>
     </w:p>
     <w:p>
       <w:pPr>
@@ -311,32 +951,94 @@
           <w:szCs w:val="28"/>
         </w:rPr>
       </w:pPr>
-      <w:r>
-        <w:rPr>
-          <w:color w:val="000000" w:themeColor="text1"/>
-          <w:sz w:val="28"/>
-          <w:szCs w:val="28"/>
-        </w:rPr>
-        <w:t>É</w:t>
-      </w:r>
-      <w:r>
-        <w:rPr>
-          <w:color w:val="000000" w:themeColor="text1"/>
-          <w:sz w:val="28"/>
-          <w:szCs w:val="28"/>
-        </w:rPr>
-        <w:t>tapes et risques.</w:t>
-      </w:r>
-    </w:p>
-    <w:p>
-      <w:pPr>
-        <w:ind w:left="720"/>
-        <w:rPr>
-          <w:color w:val="000000" w:themeColor="text1"/>
-          <w:sz w:val="28"/>
-          <w:szCs w:val="28"/>
-        </w:rPr>
-      </w:pPr>
+      <w:proofErr w:type="spellStart"/>
+      <w:proofErr w:type="gramStart"/>
+      <w:r>
+        <w:rPr>
+          <w:color w:val="000000" w:themeColor="text1"/>
+          <w:sz w:val="28"/>
+          <w:szCs w:val="28"/>
+        </w:rPr>
+        <w:t>core</w:t>
+      </w:r>
+      <w:proofErr w:type="spellEnd"/>
+      <w:proofErr w:type="gramEnd"/>
+      <w:r>
+        <w:rPr>
+          <w:color w:val="000000" w:themeColor="text1"/>
+          <w:sz w:val="28"/>
+          <w:szCs w:val="28"/>
+        </w:rPr>
+        <w:t xml:space="preserve"> </w:t>
+      </w:r>
+      <w:proofErr w:type="spellStart"/>
+      <w:r>
+        <w:rPr>
+          <w:color w:val="000000" w:themeColor="text1"/>
+          <w:sz w:val="28"/>
+          <w:szCs w:val="28"/>
+        </w:rPr>
+        <w:t>product</w:t>
+      </w:r>
+      <w:proofErr w:type="spellEnd"/>
+      <w:r>
+        <w:rPr>
+          <w:color w:val="000000" w:themeColor="text1"/>
+          <w:sz w:val="28"/>
+          <w:szCs w:val="28"/>
+        </w:rPr>
+        <w:t>, modules d'extension (</w:t>
+      </w:r>
+      <w:r>
+        <w:rPr>
+          <w:color w:val="767171" w:themeColor="background2" w:themeShade="80"/>
+          <w:sz w:val="28"/>
+          <w:szCs w:val="28"/>
+        </w:rPr>
+        <w:t>vérifier la compatibilité avec la nouvelle version</w:t>
+      </w:r>
+      <w:r>
+        <w:rPr>
+          <w:color w:val="000000" w:themeColor="text1"/>
+          <w:sz w:val="28"/>
+          <w:szCs w:val="28"/>
+        </w:rPr>
+        <w:t xml:space="preserve">), </w:t>
+      </w:r>
+      <w:r>
+        <w:rPr>
+          <w:color w:val="767171" w:themeColor="background2" w:themeShade="80"/>
+          <w:sz w:val="28"/>
+          <w:szCs w:val="28"/>
+        </w:rPr>
+        <w:t xml:space="preserve">fonctionnalités qui n'existent plus </w:t>
+      </w:r>
+      <w:proofErr w:type="spellStart"/>
+      <w:r>
+        <w:rPr>
+          <w:color w:val="767171" w:themeColor="background2" w:themeShade="80"/>
+          <w:sz w:val="28"/>
+          <w:szCs w:val="28"/>
+        </w:rPr>
+        <w:t>etc</w:t>
+      </w:r>
+      <w:proofErr w:type="spellEnd"/>
+      <w:r>
+        <w:rPr>
+          <w:color w:val="767171" w:themeColor="background2" w:themeShade="80"/>
+          <w:sz w:val="28"/>
+          <w:szCs w:val="28"/>
+        </w:rPr>
+        <w:t xml:space="preserve"> (+ identifier celles bientôt obsolètes, à l'avance</w:t>
+      </w:r>
+      <w:r>
+        <w:rPr>
+          <w:color w:val="000000" w:themeColor="text1"/>
+          <w:sz w:val="28"/>
+          <w:szCs w:val="28"/>
+        </w:rPr>
+        <w:t>)</w:t>
+      </w:r>
     </w:p>
     <w:p>
       <w:pPr>
@@ -346,40 +1048,119 @@
           <w:numId w:val="2"/>
         </w:numPr>
         <w:rPr>
-          <w:color w:val="000000" w:themeColor="text1"/>
-          <w:sz w:val="28"/>
-          <w:szCs w:val="28"/>
-        </w:rPr>
-      </w:pPr>
-      <w:r>
-        <w:rPr>
-          <w:color w:val="000000" w:themeColor="text1"/>
-          <w:sz w:val="28"/>
-          <w:szCs w:val="28"/>
-        </w:rPr>
-        <w:t xml:space="preserve">1 page </w:t>
-      </w:r>
-      <w:proofErr w:type="spellStart"/>
-      <w:r>
-        <w:rPr>
-          <w:color w:val="000000" w:themeColor="text1"/>
-          <w:sz w:val="28"/>
-          <w:szCs w:val="28"/>
-        </w:rPr>
-        <w:t>word</w:t>
-      </w:r>
-      <w:proofErr w:type="spellEnd"/>
-      <w:r>
-        <w:rPr>
-          <w:color w:val="000000" w:themeColor="text1"/>
-          <w:sz w:val="28"/>
-          <w:szCs w:val="28"/>
-        </w:rPr>
-        <w:t xml:space="preserve"> en gros</w:t>
-      </w:r>
-    </w:p>
-    <w:p>
-      <w:pPr>
+          <w:color w:val="767171" w:themeColor="background2" w:themeShade="80"/>
+          <w:sz w:val="28"/>
+          <w:szCs w:val="28"/>
+        </w:rPr>
+      </w:pPr>
+      <w:r>
+        <w:rPr>
+          <w:color w:val="767171" w:themeColor="background2" w:themeShade="80"/>
+          <w:sz w:val="28"/>
+          <w:szCs w:val="28"/>
+        </w:rPr>
+        <w:t>POUVOIR tenter la migration sur un environnement de test (évite de laisser le site trop longtemps hors ligne + de générer des erreurs dans le site) plusieurs fois (ne pas faire l'upgrade en prod)</w:t>
+      </w:r>
+    </w:p>
+    <w:p>
+      <w:pPr>
+        <w:pStyle w:val="Paragraphedeliste"/>
+        <w:rPr>
+          <w:color w:val="767171" w:themeColor="background2" w:themeShade="80"/>
+          <w:sz w:val="28"/>
+          <w:szCs w:val="28"/>
+        </w:rPr>
+      </w:pPr>
+      <w:r>
+        <w:rPr>
+          <w:color w:val="767171" w:themeColor="background2" w:themeShade="80"/>
+          <w:sz w:val="28"/>
+          <w:szCs w:val="28"/>
+        </w:rPr>
+        <w:t>-&gt; lister et résoudre les problèmes</w:t>
+      </w:r>
+    </w:p>
+    <w:p>
+      <w:pPr>
+        <w:pStyle w:val="Paragraphedeliste"/>
+        <w:rPr>
+          <w:color w:val="000000" w:themeColor="text1"/>
+          <w:sz w:val="28"/>
+          <w:szCs w:val="28"/>
+        </w:rPr>
+      </w:pPr>
+      <w:r>
+        <w:rPr>
+          <w:color w:val="000000" w:themeColor="text1"/>
+          <w:sz w:val="28"/>
+          <w:szCs w:val="28"/>
+        </w:rPr>
+        <w:t xml:space="preserve">-&gt;&gt; </w:t>
+      </w:r>
+      <w:r>
+        <w:rPr>
+          <w:color w:val="767171" w:themeColor="background2" w:themeShade="80"/>
+          <w:sz w:val="28"/>
+          <w:szCs w:val="28"/>
+        </w:rPr>
+        <w:t xml:space="preserve">hébergement du site ? </w:t>
+      </w:r>
+      <w:r>
+        <w:rPr>
+          <w:color w:val="000000" w:themeColor="text1"/>
+          <w:sz w:val="28"/>
+          <w:szCs w:val="28"/>
+        </w:rPr>
+        <w:t>-&gt; type d'hébergement (sas, cloud, on prime) -&gt; on prime/cloud similaire // sas contraintes potentielles de compatibilité, moins de liberté)</w:t>
+      </w:r>
+    </w:p>
+    <w:p>
+      <w:pPr>
+        <w:pStyle w:val="Paragraphedeliste"/>
+        <w:rPr>
+          <w:color w:val="000000" w:themeColor="text1"/>
+          <w:sz w:val="28"/>
+          <w:szCs w:val="28"/>
+        </w:rPr>
+      </w:pPr>
+    </w:p>
+    <w:p>
+      <w:pPr>
+        <w:ind w:left="360"/>
+        <w:rPr>
+          <w:color w:val="767171" w:themeColor="background2" w:themeShade="80"/>
+          <w:sz w:val="28"/>
+          <w:szCs w:val="28"/>
+        </w:rPr>
+      </w:pPr>
+      <w:r>
+        <w:rPr>
+          <w:color w:val="767171" w:themeColor="background2" w:themeShade="80"/>
+          <w:sz w:val="28"/>
+          <w:szCs w:val="28"/>
+        </w:rPr>
+        <w:t>- prévenir l'utilisateur de la maintenance future (plusieurs jours à l'avance)</w:t>
+      </w:r>
+      <w:r>
+        <w:rPr>
+          <w:color w:val="767171" w:themeColor="background2" w:themeShade="80"/>
+          <w:sz w:val="28"/>
+          <w:szCs w:val="28"/>
+        </w:rPr>
+        <w:t xml:space="preserve"> </w:t>
+      </w:r>
+      <w:r>
+        <w:rPr>
+          <w:color w:val="767171" w:themeColor="background2" w:themeShade="80"/>
+          <w:sz w:val="28"/>
+          <w:szCs w:val="28"/>
+        </w:rPr>
+        <w:t>(modifié)</w:t>
+      </w:r>
+    </w:p>
+    <w:p>
+      <w:pPr>
+        <w:ind w:left="720"/>
         <w:rPr>
           <w:color w:val="000000" w:themeColor="text1"/>
           <w:sz w:val="28"/>
@@ -406,109 +1187,20 @@
           <w:sz w:val="28"/>
           <w:szCs w:val="28"/>
         </w:rPr>
-        <w:t>AB</w:t>
-      </w:r>
-      <w:r>
-        <w:rPr>
-          <w:color w:val="000000" w:themeColor="text1"/>
-          <w:sz w:val="28"/>
-          <w:szCs w:val="28"/>
-        </w:rPr>
-        <w:t xml:space="preserve"> </w:t>
-      </w:r>
-      <w:proofErr w:type="spellStart"/>
-      <w:r>
-        <w:rPr>
-          <w:color w:val="000000" w:themeColor="text1"/>
-          <w:sz w:val="28"/>
-          <w:szCs w:val="28"/>
-        </w:rPr>
-        <w:t>testing</w:t>
-      </w:r>
-      <w:proofErr w:type="spellEnd"/>
-      <w:r>
-        <w:rPr>
-          <w:color w:val="000000" w:themeColor="text1"/>
-          <w:sz w:val="28"/>
-          <w:szCs w:val="28"/>
-        </w:rPr>
-        <w:t xml:space="preserve"> (</w:t>
-      </w:r>
-      <w:proofErr w:type="spellStart"/>
-      <w:r>
-        <w:rPr>
-          <w:color w:val="000000" w:themeColor="text1"/>
-          <w:sz w:val="28"/>
-          <w:szCs w:val="28"/>
-        </w:rPr>
-        <w:t>ui</w:t>
-      </w:r>
-      <w:proofErr w:type="spellEnd"/>
-      <w:r>
-        <w:rPr>
-          <w:color w:val="000000" w:themeColor="text1"/>
-          <w:sz w:val="28"/>
-          <w:szCs w:val="28"/>
-        </w:rPr>
-        <w:t xml:space="preserve"> ou non ??) -&gt; tester uniquement une partie </w:t>
-      </w:r>
-      <w:proofErr w:type="gramStart"/>
-      <w:r>
-        <w:rPr>
-          <w:color w:val="000000" w:themeColor="text1"/>
-          <w:sz w:val="28"/>
-          <w:szCs w:val="28"/>
-        </w:rPr>
-        <w:t>des connexion</w:t>
-      </w:r>
-      <w:proofErr w:type="gramEnd"/>
-      <w:r>
-        <w:rPr>
-          <w:color w:val="000000" w:themeColor="text1"/>
-          <w:sz w:val="28"/>
-          <w:szCs w:val="28"/>
-        </w:rPr>
-        <w:t xml:space="preserve"> dans la nouvelle version (toujours en hébergement de test hein) en en gardant une partie dans l'ancienne version puis augmenter petit à petit le nombre de connexion sur la nouvelle version jusqu'à tout migrer dessus. -&gt; constamment vérifier qu'il n'y a aucun souci, dès qu'il y en a (ex : bug empêchant de payer) -&gt; </w:t>
-      </w:r>
-      <w:proofErr w:type="spellStart"/>
-      <w:r>
-        <w:rPr>
-          <w:color w:val="000000" w:themeColor="text1"/>
-          <w:sz w:val="28"/>
-          <w:szCs w:val="28"/>
-        </w:rPr>
-        <w:t>bam</w:t>
-      </w:r>
-      <w:proofErr w:type="spellEnd"/>
-      <w:r>
-        <w:rPr>
-          <w:color w:val="000000" w:themeColor="text1"/>
-          <w:sz w:val="28"/>
-          <w:szCs w:val="28"/>
-        </w:rPr>
-        <w:t xml:space="preserve"> tout remettre sur l'ancienne version. (</w:t>
-      </w:r>
-      <w:proofErr w:type="gramStart"/>
-      <w:r>
-        <w:rPr>
-          <w:color w:val="000000" w:themeColor="text1"/>
-          <w:sz w:val="28"/>
-          <w:szCs w:val="28"/>
-        </w:rPr>
-        <w:t>modifié</w:t>
-      </w:r>
-      <w:proofErr w:type="gramEnd"/>
-      <w:r>
-        <w:rPr>
-          <w:color w:val="000000" w:themeColor="text1"/>
-          <w:sz w:val="28"/>
-          <w:szCs w:val="28"/>
-        </w:rPr>
-        <w:t>)</w:t>
-      </w:r>
-    </w:p>
-    <w:p>
-      <w:pPr>
+        <w:t>É</w:t>
+      </w:r>
+      <w:r>
+        <w:rPr>
+          <w:color w:val="000000" w:themeColor="text1"/>
+          <w:sz w:val="28"/>
+          <w:szCs w:val="28"/>
+        </w:rPr>
+        <w:t>tapes et risques.</w:t>
+      </w:r>
+    </w:p>
+    <w:p>
+      <w:pPr>
+        <w:ind w:left="720"/>
         <w:rPr>
           <w:color w:val="000000" w:themeColor="text1"/>
           <w:sz w:val="28"/>
@@ -535,11 +1227,189 @@
           <w:sz w:val="28"/>
           <w:szCs w:val="28"/>
         </w:rPr>
+        <w:t xml:space="preserve">1 page </w:t>
+      </w:r>
+      <w:proofErr w:type="spellStart"/>
+      <w:r>
+        <w:rPr>
+          <w:color w:val="000000" w:themeColor="text1"/>
+          <w:sz w:val="28"/>
+          <w:szCs w:val="28"/>
+        </w:rPr>
+        <w:t>word</w:t>
+      </w:r>
+      <w:proofErr w:type="spellEnd"/>
+      <w:r>
+        <w:rPr>
+          <w:color w:val="000000" w:themeColor="text1"/>
+          <w:sz w:val="28"/>
+          <w:szCs w:val="28"/>
+        </w:rPr>
+        <w:t xml:space="preserve"> en gros</w:t>
+      </w:r>
+    </w:p>
+    <w:p>
+      <w:pPr>
+        <w:rPr>
+          <w:color w:val="000000" w:themeColor="text1"/>
+          <w:sz w:val="28"/>
+          <w:szCs w:val="28"/>
+        </w:rPr>
+      </w:pPr>
+    </w:p>
+    <w:p>
+      <w:pPr>
+        <w:pStyle w:val="Paragraphedeliste"/>
+        <w:numPr>
+          <w:ilvl w:val="0"/>
+          <w:numId w:val="2"/>
+        </w:numPr>
+        <w:rPr>
+          <w:color w:val="000000" w:themeColor="text1"/>
+          <w:sz w:val="28"/>
+          <w:szCs w:val="28"/>
+        </w:rPr>
+      </w:pPr>
+      <w:r>
+        <w:rPr>
+          <w:color w:val="000000" w:themeColor="text1"/>
+          <w:sz w:val="28"/>
+          <w:szCs w:val="28"/>
+        </w:rPr>
+        <w:t>AB</w:t>
+      </w:r>
+      <w:r>
+        <w:rPr>
+          <w:color w:val="000000" w:themeColor="text1"/>
+          <w:sz w:val="28"/>
+          <w:szCs w:val="28"/>
+        </w:rPr>
+        <w:t xml:space="preserve"> </w:t>
+      </w:r>
+      <w:proofErr w:type="spellStart"/>
+      <w:r>
+        <w:rPr>
+          <w:color w:val="000000" w:themeColor="text1"/>
+          <w:sz w:val="28"/>
+          <w:szCs w:val="28"/>
+        </w:rPr>
+        <w:t>testing</w:t>
+      </w:r>
+      <w:proofErr w:type="spellEnd"/>
+      <w:r>
+        <w:rPr>
+          <w:color w:val="000000" w:themeColor="text1"/>
+          <w:sz w:val="28"/>
+          <w:szCs w:val="28"/>
+        </w:rPr>
+        <w:t xml:space="preserve"> (</w:t>
+      </w:r>
+      <w:proofErr w:type="spellStart"/>
+      <w:r>
+        <w:rPr>
+          <w:color w:val="000000" w:themeColor="text1"/>
+          <w:sz w:val="28"/>
+          <w:szCs w:val="28"/>
+        </w:rPr>
+        <w:t>ui</w:t>
+      </w:r>
+      <w:proofErr w:type="spellEnd"/>
+      <w:r>
+        <w:rPr>
+          <w:color w:val="000000" w:themeColor="text1"/>
+          <w:sz w:val="28"/>
+          <w:szCs w:val="28"/>
+        </w:rPr>
+        <w:t xml:space="preserve"> ou non ??) -&gt; tester uniquement une partie </w:t>
+      </w:r>
+      <w:proofErr w:type="gramStart"/>
+      <w:r>
+        <w:rPr>
+          <w:color w:val="000000" w:themeColor="text1"/>
+          <w:sz w:val="28"/>
+          <w:szCs w:val="28"/>
+        </w:rPr>
+        <w:t>des connexion</w:t>
+      </w:r>
+      <w:proofErr w:type="gramEnd"/>
+      <w:r>
+        <w:rPr>
+          <w:color w:val="000000" w:themeColor="text1"/>
+          <w:sz w:val="28"/>
+          <w:szCs w:val="28"/>
+        </w:rPr>
+        <w:t xml:space="preserve"> dans la nouvelle version (toujours en hébergement de test hein) en en gardant une partie dans l'ancienne version puis augmenter petit à petit le nombre de connexion sur la nouvelle version jusqu'à tout migrer dessus. -&gt; constamment vérifier qu'il n'y a aucun souci, dès qu'il y en a (ex : bug empêchant de payer) -&gt; </w:t>
+      </w:r>
+      <w:proofErr w:type="spellStart"/>
+      <w:r>
+        <w:rPr>
+          <w:color w:val="000000" w:themeColor="text1"/>
+          <w:sz w:val="28"/>
+          <w:szCs w:val="28"/>
+        </w:rPr>
+        <w:t>bam</w:t>
+      </w:r>
+      <w:proofErr w:type="spellEnd"/>
+      <w:r>
+        <w:rPr>
+          <w:color w:val="000000" w:themeColor="text1"/>
+          <w:sz w:val="28"/>
+          <w:szCs w:val="28"/>
+        </w:rPr>
+        <w:t xml:space="preserve"> tout remettre sur l'ancienne version. (</w:t>
+      </w:r>
+      <w:proofErr w:type="gramStart"/>
+      <w:r>
+        <w:rPr>
+          <w:color w:val="000000" w:themeColor="text1"/>
+          <w:sz w:val="28"/>
+          <w:szCs w:val="28"/>
+        </w:rPr>
+        <w:t>modifié</w:t>
+      </w:r>
+      <w:proofErr w:type="gramEnd"/>
+      <w:r>
+        <w:rPr>
+          <w:color w:val="000000" w:themeColor="text1"/>
+          <w:sz w:val="28"/>
+          <w:szCs w:val="28"/>
+        </w:rPr>
+        <w:t>)</w:t>
+      </w:r>
+    </w:p>
+    <w:p>
+      <w:pPr>
+        <w:rPr>
+          <w:color w:val="000000" w:themeColor="text1"/>
+          <w:sz w:val="28"/>
+          <w:szCs w:val="28"/>
+        </w:rPr>
+      </w:pPr>
+    </w:p>
+    <w:p>
+      <w:pPr>
+        <w:pStyle w:val="Paragraphedeliste"/>
+        <w:numPr>
+          <w:ilvl w:val="0"/>
+          <w:numId w:val="2"/>
+        </w:numPr>
+        <w:rPr>
+          <w:color w:val="767171" w:themeColor="background2" w:themeShade="80"/>
+          <w:sz w:val="28"/>
+          <w:szCs w:val="28"/>
+        </w:rPr>
+      </w:pPr>
+      <w:r>
+        <w:rPr>
+          <w:color w:val="767171" w:themeColor="background2" w:themeShade="80"/>
+          <w:sz w:val="28"/>
+          <w:szCs w:val="28"/>
+        </w:rPr>
         <w:t>SGBD</w:t>
       </w:r>
       <w:r>
         <w:rPr>
-          <w:color w:val="000000" w:themeColor="text1"/>
+          <w:color w:val="767171" w:themeColor="background2" w:themeShade="80"/>
           <w:sz w:val="28"/>
           <w:szCs w:val="28"/>
         </w:rPr>
@@ -548,7 +1418,7 @@
       <w:proofErr w:type="spellStart"/>
       <w:r>
         <w:rPr>
-          <w:color w:val="000000" w:themeColor="text1"/>
+          <w:color w:val="767171" w:themeColor="background2" w:themeShade="80"/>
           <w:sz w:val="28"/>
           <w:szCs w:val="28"/>
         </w:rPr>
@@ -557,7 +1427,7 @@
       <w:proofErr w:type="spellEnd"/>
       <w:r>
         <w:rPr>
-          <w:color w:val="000000" w:themeColor="text1"/>
+          <w:color w:val="767171" w:themeColor="background2" w:themeShade="80"/>
           <w:sz w:val="28"/>
           <w:szCs w:val="28"/>
         </w:rPr>
@@ -565,7 +1435,7 @@
       </w:r>
       <w:r>
         <w:rPr>
-          <w:color w:val="000000" w:themeColor="text1"/>
+          <w:color w:val="767171" w:themeColor="background2" w:themeShade="80"/>
           <w:sz w:val="28"/>
           <w:szCs w:val="28"/>
         </w:rPr>
@@ -574,7 +1444,7 @@
       <w:proofErr w:type="spellStart"/>
       <w:r>
         <w:rPr>
-          <w:color w:val="000000" w:themeColor="text1"/>
+          <w:color w:val="767171" w:themeColor="background2" w:themeShade="80"/>
           <w:sz w:val="28"/>
           <w:szCs w:val="28"/>
         </w:rPr>
@@ -583,7 +1453,7 @@
       <w:proofErr w:type="spellEnd"/>
       <w:r>
         <w:rPr>
-          <w:color w:val="000000" w:themeColor="text1"/>
+          <w:color w:val="767171" w:themeColor="background2" w:themeShade="80"/>
           <w:sz w:val="28"/>
           <w:szCs w:val="28"/>
         </w:rPr>
@@ -592,7 +1462,7 @@
       <w:proofErr w:type="spellStart"/>
       <w:r>
         <w:rPr>
-          <w:color w:val="000000" w:themeColor="text1"/>
+          <w:color w:val="767171" w:themeColor="background2" w:themeShade="80"/>
           <w:sz w:val="28"/>
           <w:szCs w:val="28"/>
         </w:rPr>
@@ -601,7 +1471,7 @@
       <w:proofErr w:type="spellEnd"/>
       <w:r>
         <w:rPr>
-          <w:color w:val="000000" w:themeColor="text1"/>
+          <w:color w:val="767171" w:themeColor="background2" w:themeShade="80"/>
           <w:sz w:val="28"/>
           <w:szCs w:val="28"/>
         </w:rPr>

</xml_diff>

<commit_message>
Test2 fini (?) + correction break-word catalogue + fiches produits
</commit_message>
<xml_diff>
--- a/BONHOMMEJulie_TestDidacto_EtudeMigration.docx
+++ b/BONHOMMEJulie_TestDidacto_EtudeMigration.docx
@@ -6,107 +6,131 @@
       <w:pPr>
         <w:jc w:val="center"/>
         <w:rPr>
-          <w:sz w:val="32"/>
-          <w:szCs w:val="32"/>
-        </w:rPr>
-      </w:pPr>
-      <w:r>
-        <w:rPr>
-          <w:sz w:val="32"/>
-          <w:szCs w:val="32"/>
-        </w:rPr>
-        <w:t xml:space="preserve">Test </w:t>
-      </w:r>
-      <w:proofErr w:type="spellStart"/>
-      <w:r>
-        <w:rPr>
-          <w:sz w:val="32"/>
-          <w:szCs w:val="32"/>
-        </w:rPr>
-        <w:t>Didacto</w:t>
-      </w:r>
-      <w:proofErr w:type="spellEnd"/>
-    </w:p>
-    <w:p>
-      <w:pPr>
-        <w:jc w:val="center"/>
-        <w:rPr>
-          <w:color w:val="4472C4" w:themeColor="accent1"/>
-          <w:sz w:val="32"/>
-          <w:szCs w:val="32"/>
-        </w:rPr>
-      </w:pPr>
-      <w:r>
-        <w:rPr>
-          <w:color w:val="4472C4" w:themeColor="accent1"/>
-          <w:sz w:val="32"/>
-          <w:szCs w:val="32"/>
-        </w:rPr>
-        <w:t>Cas d’étude migration</w:t>
-      </w:r>
-    </w:p>
-    <w:p>
-      <w:pPr>
-        <w:rPr>
-          <w:color w:val="000000" w:themeColor="text1"/>
           <w:sz w:val="28"/>
           <w:szCs w:val="28"/>
         </w:rPr>
       </w:pPr>
-    </w:p>
-    <w:p>
-      <w:pPr>
-        <w:pStyle w:val="Paragraphedeliste"/>
-        <w:numPr>
-          <w:ilvl w:val="0"/>
-          <w:numId w:val="3"/>
-        </w:numPr>
-        <w:rPr>
-          <w:color w:val="8EAADB" w:themeColor="accent1" w:themeTint="99"/>
+      <w:r>
+        <w:rPr>
           <w:sz w:val="28"/>
           <w:szCs w:val="28"/>
         </w:rPr>
-      </w:pPr>
-      <w:r>
-        <w:rPr>
-          <w:color w:val="8EAADB" w:themeColor="accent1" w:themeTint="99"/>
+        <w:t xml:space="preserve">Test </w:t>
+      </w:r>
+      <w:proofErr w:type="spellStart"/>
+      <w:r>
+        <w:rPr>
           <w:sz w:val="28"/>
           <w:szCs w:val="28"/>
         </w:rPr>
-        <w:t>Étapes à faire dans l’ordre</w:t>
-      </w:r>
-      <w:r>
-        <w:rPr>
-          <w:color w:val="8EAADB" w:themeColor="accent1" w:themeTint="99"/>
+        <w:t>Didacto</w:t>
+      </w:r>
+      <w:proofErr w:type="spellEnd"/>
+    </w:p>
+    <w:p>
+      <w:pPr>
+        <w:jc w:val="center"/>
+        <w:rPr>
+          <w:color w:val="4472C4" w:themeColor="accent1"/>
           <w:sz w:val="28"/>
           <w:szCs w:val="28"/>
         </w:rPr>
-        <w:t xml:space="preserve"> </w:t>
-      </w:r>
-      <w:r>
-        <w:rPr>
-          <w:color w:val="8EAADB" w:themeColor="accent1" w:themeTint="99"/>
+      </w:pPr>
+      <w:r>
+        <w:rPr>
+          <w:color w:val="4472C4" w:themeColor="accent1"/>
           <w:sz w:val="28"/>
           <w:szCs w:val="28"/>
         </w:rPr>
-        <w:sym w:font="Wingdings" w:char="F0E0"/>
-      </w:r>
-      <w:r>
+        <w:t>Cas d’étude migration</w:t>
+      </w:r>
+    </w:p>
+    <w:p>
+      <w:pPr>
         <w:rPr>
           <w:color w:val="8EAADB" w:themeColor="accent1" w:themeTint="99"/>
-          <w:sz w:val="28"/>
-          <w:szCs w:val="28"/>
-        </w:rPr>
-        <w:t> ????!!</w:t>
-      </w:r>
+        </w:rPr>
+      </w:pPr>
     </w:p>
     <w:p>
       <w:pPr>
         <w:pStyle w:val="Paragraphedeliste"/>
-        <w:rPr>
+        <w:ind w:left="0"/>
+        <w:rPr>
+          <w:i/>
+          <w:iCs/>
+          <w:color w:val="000000" w:themeColor="text1"/>
+        </w:rPr>
+      </w:pPr>
+      <w:r>
+        <w:rPr>
+          <w:i/>
+          <w:iCs/>
           <w:color w:val="8EAADB" w:themeColor="accent1" w:themeTint="99"/>
-          <w:sz w:val="28"/>
-          <w:szCs w:val="28"/>
+        </w:rPr>
+        <w:t xml:space="preserve">Mettre </w:t>
+      </w:r>
+      <w:proofErr w:type="spellStart"/>
+      <w:r>
+        <w:rPr>
+          <w:i/>
+          <w:iCs/>
+          <w:color w:val="8EAADB" w:themeColor="accent1" w:themeTint="99"/>
+        </w:rPr>
+        <w:t>a</w:t>
+      </w:r>
+      <w:proofErr w:type="spellEnd"/>
+      <w:r>
+        <w:rPr>
+          <w:i/>
+          <w:iCs/>
+          <w:color w:val="8EAADB" w:themeColor="accent1" w:themeTint="99"/>
+        </w:rPr>
+        <w:t xml:space="preserve">̀ jour un site e-commerce sous Prestashop d’une version 1.6 à 1.7, afin d’apporter des corrections de bugs, des corrections de faille de </w:t>
+      </w:r>
+      <w:proofErr w:type="spellStart"/>
+      <w:r>
+        <w:rPr>
+          <w:i/>
+          <w:iCs/>
+          <w:color w:val="8EAADB" w:themeColor="accent1" w:themeTint="99"/>
+        </w:rPr>
+        <w:t>sécurite</w:t>
+      </w:r>
+      <w:proofErr w:type="spellEnd"/>
+      <w:r>
+        <w:rPr>
+          <w:i/>
+          <w:iCs/>
+          <w:color w:val="8EAADB" w:themeColor="accent1" w:themeTint="99"/>
+        </w:rPr>
+        <w:t xml:space="preserve">́, des </w:t>
+      </w:r>
+      <w:proofErr w:type="spellStart"/>
+      <w:r>
+        <w:rPr>
+          <w:i/>
+          <w:iCs/>
+          <w:color w:val="8EAADB" w:themeColor="accent1" w:themeTint="99"/>
+        </w:rPr>
+        <w:t>évolutions</w:t>
+      </w:r>
+      <w:proofErr w:type="spellEnd"/>
+      <w:r>
+        <w:rPr>
+          <w:i/>
+          <w:iCs/>
+          <w:color w:val="8EAADB" w:themeColor="accent1" w:themeTint="99"/>
+        </w:rPr>
+        <w:t xml:space="preserve"> techniques et fonctionnelles.</w:t>
+      </w:r>
+    </w:p>
+    <w:p>
+      <w:pPr>
+        <w:pStyle w:val="Paragraphedeliste"/>
+        <w:ind w:left="567"/>
+        <w:rPr>
+          <w:color w:val="000000" w:themeColor="text1"/>
         </w:rPr>
       </w:pPr>
     </w:p>
@@ -117,41 +141,32 @@
           <w:ilvl w:val="0"/>
           <w:numId w:val="4"/>
         </w:numPr>
-        <w:rPr>
-          <w:color w:val="000000" w:themeColor="text1"/>
-          <w:sz w:val="28"/>
-          <w:szCs w:val="28"/>
-        </w:rPr>
-      </w:pPr>
-      <w:r>
-        <w:rPr>
-          <w:color w:val="000000" w:themeColor="text1"/>
-          <w:sz w:val="28"/>
-          <w:szCs w:val="28"/>
+        <w:ind w:left="567"/>
+        <w:rPr>
+          <w:color w:val="000000" w:themeColor="text1"/>
+        </w:rPr>
+      </w:pPr>
+      <w:r>
+        <w:rPr>
+          <w:color w:val="000000" w:themeColor="text1"/>
         </w:rPr>
         <w:t>Estimation du temps de chaque étape afin de planifier le déroulement de celles-ci</w:t>
       </w:r>
       <w:r>
         <w:rPr>
           <w:color w:val="000000" w:themeColor="text1"/>
-          <w:sz w:val="28"/>
-          <w:szCs w:val="28"/>
         </w:rPr>
         <w:t xml:space="preserve"> (exemple : temps d’exécution d’un script de modification de la structure d’une table pouvant facilement devenir très élevé selon le nombre de données</w:t>
       </w:r>
       <w:r>
         <w:rPr>
           <w:color w:val="000000" w:themeColor="text1"/>
-          <w:sz w:val="28"/>
-          <w:szCs w:val="28"/>
         </w:rPr>
         <w:t xml:space="preserve"> ou même le SGBD utilisé</w:t>
       </w:r>
       <w:r>
         <w:rPr>
           <w:color w:val="000000" w:themeColor="text1"/>
-          <w:sz w:val="28"/>
-          <w:szCs w:val="28"/>
         </w:rPr>
         <w:t>).</w:t>
       </w:r>
@@ -159,11 +174,9 @@
     <w:p>
       <w:pPr>
         <w:pStyle w:val="Paragraphedeliste"/>
-        <w:ind w:left="1080"/>
-        <w:rPr>
-          <w:color w:val="000000" w:themeColor="text1"/>
-          <w:sz w:val="28"/>
-          <w:szCs w:val="28"/>
+        <w:ind w:left="567"/>
+        <w:rPr>
+          <w:color w:val="000000" w:themeColor="text1"/>
         </w:rPr>
       </w:pPr>
     </w:p>
@@ -174,17 +187,14 @@
           <w:ilvl w:val="0"/>
           <w:numId w:val="4"/>
         </w:numPr>
-        <w:rPr>
-          <w:color w:val="000000" w:themeColor="text1"/>
-          <w:sz w:val="28"/>
-          <w:szCs w:val="28"/>
-        </w:rPr>
-      </w:pPr>
-      <w:r>
-        <w:rPr>
-          <w:color w:val="000000" w:themeColor="text1"/>
-          <w:sz w:val="28"/>
-          <w:szCs w:val="28"/>
+        <w:ind w:left="567"/>
+        <w:rPr>
+          <w:color w:val="000000" w:themeColor="text1"/>
+        </w:rPr>
+      </w:pPr>
+      <w:r>
+        <w:rPr>
+          <w:color w:val="000000" w:themeColor="text1"/>
         </w:rPr>
         <w:t xml:space="preserve">Vérifier la compatibilité de chaque module, fonctionnalité </w:t>
       </w:r>
@@ -192,8 +202,6 @@
       <w:r>
         <w:rPr>
           <w:color w:val="000000" w:themeColor="text1"/>
-          <w:sz w:val="28"/>
-          <w:szCs w:val="28"/>
         </w:rPr>
         <w:t>etc</w:t>
       </w:r>
@@ -201,106 +209,81 @@
       <w:r>
         <w:rPr>
           <w:color w:val="000000" w:themeColor="text1"/>
-          <w:sz w:val="28"/>
-          <w:szCs w:val="28"/>
         </w:rPr>
         <w:t xml:space="preserve"> avec la nouvelle version de Prestashop</w:t>
       </w:r>
       <w:r>
         <w:rPr>
           <w:color w:val="000000" w:themeColor="text1"/>
-          <w:sz w:val="28"/>
-          <w:szCs w:val="28"/>
         </w:rPr>
         <w:t xml:space="preserve">. Pour </w:t>
       </w:r>
       <w:r>
         <w:rPr>
           <w:color w:val="000000" w:themeColor="text1"/>
-          <w:sz w:val="28"/>
-          <w:szCs w:val="28"/>
         </w:rPr>
         <w:t>faciliter cette étape, on aura pu</w:t>
       </w:r>
       <w:r>
         <w:rPr>
           <w:color w:val="000000" w:themeColor="text1"/>
-          <w:sz w:val="28"/>
-          <w:szCs w:val="28"/>
         </w:rPr>
         <w:t xml:space="preserve"> pr</w:t>
       </w:r>
       <w:r>
         <w:rPr>
           <w:color w:val="000000" w:themeColor="text1"/>
-          <w:sz w:val="28"/>
-          <w:szCs w:val="28"/>
         </w:rPr>
         <w:t>endre en compte</w:t>
       </w:r>
       <w:r>
         <w:rPr>
           <w:color w:val="000000" w:themeColor="text1"/>
-          <w:sz w:val="28"/>
-          <w:szCs w:val="28"/>
         </w:rPr>
         <w:t xml:space="preserve"> l’obsolescence</w:t>
       </w:r>
       <w:r>
         <w:rPr>
           <w:color w:val="000000" w:themeColor="text1"/>
-          <w:sz w:val="28"/>
-          <w:szCs w:val="28"/>
         </w:rPr>
         <w:t xml:space="preserve"> </w:t>
       </w:r>
       <w:r>
         <w:rPr>
           <w:color w:val="000000" w:themeColor="text1"/>
-          <w:sz w:val="28"/>
-          <w:szCs w:val="28"/>
         </w:rPr>
         <w:t>prévue</w:t>
       </w:r>
       <w:r>
         <w:rPr>
           <w:color w:val="000000" w:themeColor="text1"/>
-          <w:sz w:val="28"/>
-          <w:szCs w:val="28"/>
         </w:rPr>
         <w:t xml:space="preserve"> de </w:t>
       </w:r>
       <w:r>
         <w:rPr>
           <w:color w:val="000000" w:themeColor="text1"/>
-          <w:sz w:val="28"/>
-          <w:szCs w:val="28"/>
         </w:rPr>
         <w:t>certaines fonctionnalités</w:t>
       </w:r>
       <w:r>
         <w:rPr>
           <w:color w:val="000000" w:themeColor="text1"/>
-          <w:sz w:val="28"/>
-          <w:szCs w:val="28"/>
         </w:rPr>
         <w:t xml:space="preserve"> à l’avanc</w:t>
       </w:r>
       <w:r>
         <w:rPr>
           <w:color w:val="000000" w:themeColor="text1"/>
-          <w:sz w:val="28"/>
-          <w:szCs w:val="28"/>
         </w:rPr>
         <w:t>e.</w:t>
       </w:r>
     </w:p>
     <w:p>
       <w:pPr>
-        <w:rPr>
-          <w:color w:val="000000" w:themeColor="text1"/>
-          <w:sz w:val="28"/>
-          <w:szCs w:val="28"/>
+        <w:ind w:left="567"/>
+        <w:rPr>
+          <w:color w:val="000000" w:themeColor="text1"/>
         </w:rPr>
       </w:pPr>
     </w:p>
@@ -311,73 +294,56 @@
           <w:ilvl w:val="0"/>
           <w:numId w:val="4"/>
         </w:numPr>
-        <w:rPr>
-          <w:color w:val="000000" w:themeColor="text1"/>
-          <w:sz w:val="28"/>
-          <w:szCs w:val="28"/>
-        </w:rPr>
-      </w:pPr>
-      <w:r>
-        <w:rPr>
-          <w:color w:val="000000" w:themeColor="text1"/>
-          <w:sz w:val="28"/>
-          <w:szCs w:val="28"/>
+        <w:ind w:left="567"/>
+        <w:rPr>
+          <w:color w:val="000000" w:themeColor="text1"/>
+        </w:rPr>
+      </w:pPr>
+      <w:r>
+        <w:rPr>
+          <w:color w:val="000000" w:themeColor="text1"/>
         </w:rPr>
         <w:t>Impérativement tenter la migration sur un environnement de test avant de le faire sur le site.</w:t>
       </w:r>
       <w:r>
         <w:rPr>
           <w:color w:val="000000" w:themeColor="text1"/>
-          <w:sz w:val="28"/>
-          <w:szCs w:val="28"/>
         </w:rPr>
         <w:t xml:space="preserve"> Cela permet </w:t>
       </w:r>
       <w:r>
         <w:rPr>
           <w:color w:val="000000" w:themeColor="text1"/>
-          <w:sz w:val="28"/>
-          <w:szCs w:val="28"/>
         </w:rPr>
         <w:t xml:space="preserve">à la fois d’éviter de </w:t>
       </w:r>
       <w:r>
         <w:rPr>
           <w:color w:val="000000" w:themeColor="text1"/>
-          <w:sz w:val="28"/>
-          <w:szCs w:val="28"/>
         </w:rPr>
         <w:t xml:space="preserve">causer des bugs, plantages ou autres sur le site </w:t>
       </w:r>
       <w:r>
         <w:rPr>
           <w:color w:val="000000" w:themeColor="text1"/>
-          <w:sz w:val="28"/>
-          <w:szCs w:val="28"/>
         </w:rPr>
         <w:t xml:space="preserve">en prod mais </w:t>
       </w:r>
       <w:r>
         <w:rPr>
           <w:color w:val="000000" w:themeColor="text1"/>
-          <w:sz w:val="28"/>
-          <w:szCs w:val="28"/>
         </w:rPr>
         <w:t xml:space="preserve">aussi </w:t>
       </w:r>
       <w:r>
         <w:rPr>
           <w:color w:val="000000" w:themeColor="text1"/>
-          <w:sz w:val="28"/>
-          <w:szCs w:val="28"/>
         </w:rPr>
         <w:t xml:space="preserve">de le garder hors ligne le moins longtemps possible, car le temps de la migration sera </w:t>
       </w:r>
       <w:r>
         <w:rPr>
           <w:color w:val="000000" w:themeColor="text1"/>
-          <w:sz w:val="28"/>
-          <w:szCs w:val="28"/>
         </w:rPr>
         <w:t>déjà plus ou moins connu.</w:t>
       </w:r>
@@ -385,42 +351,32 @@
     <w:p>
       <w:pPr>
         <w:pStyle w:val="Paragraphedeliste"/>
-        <w:ind w:left="1080"/>
-        <w:rPr>
-          <w:color w:val="000000" w:themeColor="text1"/>
-          <w:sz w:val="28"/>
-          <w:szCs w:val="28"/>
-        </w:rPr>
-      </w:pPr>
-      <w:r>
-        <w:rPr>
-          <w:color w:val="000000" w:themeColor="text1"/>
-          <w:sz w:val="28"/>
-          <w:szCs w:val="28"/>
+        <w:ind w:left="567"/>
+        <w:rPr>
+          <w:color w:val="000000" w:themeColor="text1"/>
+        </w:rPr>
+      </w:pPr>
+      <w:r>
+        <w:rPr>
+          <w:color w:val="000000" w:themeColor="text1"/>
         </w:rPr>
         <w:t>Durant cette phase de test</w:t>
       </w:r>
       <w:r>
         <w:rPr>
           <w:color w:val="000000" w:themeColor="text1"/>
-          <w:sz w:val="28"/>
-          <w:szCs w:val="28"/>
         </w:rPr>
         <w:t xml:space="preserve">s, </w:t>
       </w:r>
       <w:r>
         <w:rPr>
           <w:color w:val="000000" w:themeColor="text1"/>
-          <w:sz w:val="28"/>
-          <w:szCs w:val="28"/>
         </w:rPr>
         <w:t xml:space="preserve">lister les problèmes </w:t>
       </w:r>
       <w:r>
         <w:rPr>
           <w:color w:val="000000" w:themeColor="text1"/>
-          <w:sz w:val="28"/>
-          <w:szCs w:val="28"/>
         </w:rPr>
         <w:t>et les résoudre au fur et à mesure.</w:t>
       </w:r>
@@ -428,42 +384,32 @@
     <w:p>
       <w:pPr>
         <w:pStyle w:val="Paragraphedeliste"/>
-        <w:ind w:left="1080"/>
-        <w:rPr>
-          <w:color w:val="000000" w:themeColor="text1"/>
-          <w:sz w:val="28"/>
-          <w:szCs w:val="28"/>
-        </w:rPr>
-      </w:pPr>
-      <w:r>
-        <w:rPr>
-          <w:color w:val="000000" w:themeColor="text1"/>
-          <w:sz w:val="28"/>
-          <w:szCs w:val="28"/>
+        <w:ind w:left="567"/>
+        <w:rPr>
+          <w:color w:val="000000" w:themeColor="text1"/>
+        </w:rPr>
+      </w:pPr>
+      <w:r>
+        <w:rPr>
+          <w:color w:val="000000" w:themeColor="text1"/>
         </w:rPr>
         <w:sym w:font="Wingdings" w:char="F0E0"/>
       </w:r>
       <w:r>
         <w:rPr>
           <w:color w:val="000000" w:themeColor="text1"/>
-          <w:sz w:val="28"/>
-          <w:szCs w:val="28"/>
         </w:rPr>
         <w:t xml:space="preserve"> </w:t>
       </w:r>
       <w:r>
         <w:rPr>
           <w:color w:val="000000" w:themeColor="text1"/>
-          <w:sz w:val="28"/>
-          <w:szCs w:val="28"/>
         </w:rPr>
         <w:t xml:space="preserve">En fonction du type d’hébergement du site, </w:t>
       </w:r>
       <w:r>
         <w:rPr>
           <w:color w:val="000000" w:themeColor="text1"/>
-          <w:sz w:val="28"/>
-          <w:szCs w:val="28"/>
         </w:rPr>
         <w:t>cette étape peut être plus délicate et prendre plus de temps.</w:t>
       </w:r>
@@ -471,11 +417,9 @@
     <w:p>
       <w:pPr>
         <w:pStyle w:val="Paragraphedeliste"/>
-        <w:ind w:left="1080"/>
-        <w:rPr>
-          <w:color w:val="000000" w:themeColor="text1"/>
-          <w:sz w:val="28"/>
-          <w:szCs w:val="28"/>
+        <w:ind w:left="567"/>
+        <w:rPr>
+          <w:color w:val="000000" w:themeColor="text1"/>
         </w:rPr>
       </w:pPr>
     </w:p>
@@ -486,49 +430,38 @@
           <w:ilvl w:val="0"/>
           <w:numId w:val="4"/>
         </w:numPr>
-        <w:rPr>
-          <w:color w:val="000000" w:themeColor="text1"/>
-          <w:sz w:val="28"/>
-          <w:szCs w:val="28"/>
-        </w:rPr>
-      </w:pPr>
-      <w:r>
-        <w:rPr>
-          <w:color w:val="000000" w:themeColor="text1"/>
-          <w:sz w:val="28"/>
-          <w:szCs w:val="28"/>
+        <w:ind w:left="567"/>
+        <w:rPr>
+          <w:color w:val="000000" w:themeColor="text1"/>
+        </w:rPr>
+      </w:pPr>
+      <w:r>
+        <w:rPr>
+          <w:color w:val="000000" w:themeColor="text1"/>
         </w:rPr>
         <w:t>Finalement, après avoir effectué tous les tests,</w:t>
       </w:r>
       <w:r>
         <w:rPr>
           <w:color w:val="000000" w:themeColor="text1"/>
-          <w:sz w:val="28"/>
-          <w:szCs w:val="28"/>
         </w:rPr>
         <w:t xml:space="preserve"> réglé tous les problèmes, et</w:t>
       </w:r>
       <w:r>
         <w:rPr>
           <w:color w:val="000000" w:themeColor="text1"/>
-          <w:sz w:val="28"/>
-          <w:szCs w:val="28"/>
         </w:rPr>
         <w:t xml:space="preserve"> estimé le temps de la migration</w:t>
       </w:r>
       <w:r>
         <w:rPr>
           <w:color w:val="000000" w:themeColor="text1"/>
-          <w:sz w:val="28"/>
-          <w:szCs w:val="28"/>
         </w:rPr>
         <w:t xml:space="preserve"> en prod, </w:t>
       </w:r>
       <w:r>
         <w:rPr>
           <w:color w:val="000000" w:themeColor="text1"/>
-          <w:sz w:val="28"/>
-          <w:szCs w:val="28"/>
         </w:rPr>
         <w:t>prévenir l’utilisateur à l’avance (la veille par exemple) de la maintenance du site, qui sera donc inaccessible pendant le temps prévu.</w:t>
       </w:r>
@@ -537,8 +470,6 @@
       <w:pPr>
         <w:rPr>
           <w:color w:val="000000" w:themeColor="text1"/>
-          <w:sz w:val="28"/>
-          <w:szCs w:val="28"/>
         </w:rPr>
       </w:pPr>
     </w:p>
@@ -549,33 +480,26 @@
           <w:ilvl w:val="0"/>
           <w:numId w:val="2"/>
         </w:numPr>
-        <w:rPr>
-          <w:color w:val="000000" w:themeColor="text1"/>
-          <w:sz w:val="28"/>
-          <w:szCs w:val="28"/>
-        </w:rPr>
-      </w:pPr>
-      <w:r>
-        <w:rPr>
-          <w:color w:val="000000" w:themeColor="text1"/>
-          <w:sz w:val="28"/>
-          <w:szCs w:val="28"/>
+        <w:ind w:left="567"/>
+        <w:rPr>
+          <w:color w:val="000000" w:themeColor="text1"/>
+        </w:rPr>
+      </w:pPr>
+      <w:r>
+        <w:rPr>
+          <w:color w:val="000000" w:themeColor="text1"/>
         </w:rPr>
         <w:t xml:space="preserve">Proposition : </w:t>
       </w:r>
       <w:r>
         <w:rPr>
           <w:color w:val="000000" w:themeColor="text1"/>
-          <w:sz w:val="28"/>
-          <w:szCs w:val="28"/>
         </w:rPr>
         <w:t>l’</w:t>
       </w:r>
       <w:r>
         <w:rPr>
           <w:color w:val="000000" w:themeColor="text1"/>
-          <w:sz w:val="28"/>
-          <w:szCs w:val="28"/>
         </w:rPr>
         <w:t xml:space="preserve">AB </w:t>
       </w:r>
@@ -583,8 +507,6 @@
       <w:r>
         <w:rPr>
           <w:color w:val="000000" w:themeColor="text1"/>
-          <w:sz w:val="28"/>
-          <w:szCs w:val="28"/>
         </w:rPr>
         <w:t>testing</w:t>
       </w:r>
@@ -592,8 +514,6 @@
       <w:r>
         <w:rPr>
           <w:color w:val="000000" w:themeColor="text1"/>
-          <w:sz w:val="28"/>
-          <w:szCs w:val="28"/>
         </w:rPr>
         <w:t>.</w:t>
       </w:r>
@@ -601,891 +521,83 @@
     <w:p>
       <w:pPr>
         <w:pStyle w:val="Paragraphedeliste"/>
-        <w:rPr>
-          <w:color w:val="000000" w:themeColor="text1"/>
-          <w:sz w:val="28"/>
-          <w:szCs w:val="28"/>
-        </w:rPr>
-      </w:pPr>
-      <w:r>
-        <w:rPr>
-          <w:color w:val="000000" w:themeColor="text1"/>
-          <w:sz w:val="28"/>
-          <w:szCs w:val="28"/>
+        <w:ind w:left="567"/>
+        <w:rPr>
+          <w:color w:val="000000" w:themeColor="text1"/>
+        </w:rPr>
+      </w:pPr>
+      <w:r>
+        <w:rPr>
+          <w:color w:val="000000" w:themeColor="text1"/>
         </w:rPr>
         <w:sym w:font="Wingdings" w:char="F0E0"/>
       </w:r>
       <w:r>
         <w:rPr>
           <w:color w:val="000000" w:themeColor="text1"/>
-          <w:sz w:val="28"/>
-          <w:szCs w:val="28"/>
         </w:rPr>
         <w:t xml:space="preserve"> </w:t>
       </w:r>
       <w:r>
         <w:rPr>
           <w:color w:val="000000" w:themeColor="text1"/>
-          <w:sz w:val="28"/>
-          <w:szCs w:val="28"/>
-        </w:rPr>
-        <w:t xml:space="preserve">Durant l’étape de </w:t>
-      </w:r>
-      <w:r>
-        <w:rPr>
-          <w:color w:val="000000" w:themeColor="text1"/>
-          <w:sz w:val="28"/>
-          <w:szCs w:val="28"/>
-        </w:rPr>
-        <w:t>tests</w:t>
-      </w:r>
-      <w:r>
-        <w:rPr>
-          <w:color w:val="000000" w:themeColor="text1"/>
-          <w:sz w:val="28"/>
-          <w:szCs w:val="28"/>
-        </w:rPr>
-        <w:t xml:space="preserve"> (</w:t>
-      </w:r>
-      <w:r>
-        <w:rPr>
-          <w:color w:val="000000" w:themeColor="text1"/>
-          <w:sz w:val="28"/>
-          <w:szCs w:val="28"/>
-        </w:rPr>
-        <w:t>toujours dans un hébergement de test</w:t>
-      </w:r>
-      <w:r>
-        <w:rPr>
-          <w:color w:val="000000" w:themeColor="text1"/>
-          <w:sz w:val="28"/>
-          <w:szCs w:val="28"/>
-        </w:rPr>
-        <w:t xml:space="preserve"> donc),</w:t>
-      </w:r>
-      <w:r>
-        <w:rPr>
-          <w:color w:val="000000" w:themeColor="text1"/>
-          <w:sz w:val="28"/>
-          <w:szCs w:val="28"/>
-        </w:rPr>
-        <w:t xml:space="preserve"> on pourra </w:t>
-      </w:r>
-      <w:r>
-        <w:rPr>
-          <w:color w:val="000000" w:themeColor="text1"/>
-          <w:sz w:val="28"/>
-          <w:szCs w:val="28"/>
-        </w:rPr>
-        <w:t xml:space="preserve">procéder à </w:t>
-      </w:r>
-      <w:r>
-        <w:rPr>
-          <w:color w:val="000000" w:themeColor="text1"/>
-          <w:sz w:val="28"/>
-          <w:szCs w:val="28"/>
-        </w:rPr>
-        <w:t>[…]</w:t>
-      </w:r>
-    </w:p>
-    <w:p>
-      <w:pPr>
-        <w:pStyle w:val="Paragraphedeliste"/>
-        <w:rPr>
-          <w:color w:val="000000" w:themeColor="text1"/>
-          <w:sz w:val="28"/>
-          <w:szCs w:val="28"/>
-        </w:rPr>
-      </w:pPr>
-    </w:p>
-    <w:p>
-      <w:pPr>
-        <w:pStyle w:val="Paragraphedeliste"/>
-        <w:rPr>
-          <w:color w:val="000000" w:themeColor="text1"/>
-          <w:sz w:val="28"/>
-          <w:szCs w:val="28"/>
-        </w:rPr>
-      </w:pPr>
-    </w:p>
-    <w:p>
-      <w:pPr>
-        <w:pStyle w:val="Paragraphedeliste"/>
-        <w:rPr>
-          <w:color w:val="000000" w:themeColor="text1"/>
-          <w:sz w:val="28"/>
-          <w:szCs w:val="28"/>
-        </w:rPr>
-      </w:pPr>
-      <w:r>
-        <w:rPr>
-          <w:color w:val="000000" w:themeColor="text1"/>
-          <w:sz w:val="28"/>
-          <w:szCs w:val="28"/>
-        </w:rPr>
-        <w:t xml:space="preserve">AB </w:t>
-      </w:r>
-      <w:proofErr w:type="spellStart"/>
-      <w:r>
-        <w:rPr>
-          <w:color w:val="000000" w:themeColor="text1"/>
-          <w:sz w:val="28"/>
-          <w:szCs w:val="28"/>
-        </w:rPr>
-        <w:t>testing</w:t>
-      </w:r>
-      <w:proofErr w:type="spellEnd"/>
-      <w:r>
-        <w:rPr>
-          <w:color w:val="000000" w:themeColor="text1"/>
-          <w:sz w:val="28"/>
-          <w:szCs w:val="28"/>
-        </w:rPr>
-        <w:t xml:space="preserve"> (</w:t>
-      </w:r>
-      <w:proofErr w:type="spellStart"/>
-      <w:r>
-        <w:rPr>
-          <w:color w:val="000000" w:themeColor="text1"/>
-          <w:sz w:val="28"/>
-          <w:szCs w:val="28"/>
-        </w:rPr>
-        <w:t>ui</w:t>
-      </w:r>
-      <w:proofErr w:type="spellEnd"/>
-      <w:r>
-        <w:rPr>
-          <w:color w:val="000000" w:themeColor="text1"/>
-          <w:sz w:val="28"/>
-          <w:szCs w:val="28"/>
-        </w:rPr>
-        <w:t xml:space="preserve"> ou non ??) -&gt; tester uniquement une partie </w:t>
-      </w:r>
-      <w:proofErr w:type="gramStart"/>
-      <w:r>
-        <w:rPr>
-          <w:color w:val="000000" w:themeColor="text1"/>
-          <w:sz w:val="28"/>
-          <w:szCs w:val="28"/>
-        </w:rPr>
-        <w:t>des connexion</w:t>
-      </w:r>
-      <w:proofErr w:type="gramEnd"/>
-      <w:r>
-        <w:rPr>
-          <w:color w:val="000000" w:themeColor="text1"/>
-          <w:sz w:val="28"/>
-          <w:szCs w:val="28"/>
-        </w:rPr>
-        <w:t xml:space="preserve"> dans la nouvelle version (toujours en hébergement de test hein) en en gardant une partie dans l'ancienne version puis augmenter petit à petit le nombre de connexion sur la nouvelle version jusqu'à tout migrer dessus. -&gt; constamment vérifier qu'il n'y a aucun souci, dès qu'il y en a </w:t>
-      </w:r>
-      <w:r>
-        <w:rPr>
-          <w:color w:val="000000" w:themeColor="text1"/>
-          <w:sz w:val="28"/>
-          <w:szCs w:val="28"/>
-        </w:rPr>
-        <w:lastRenderedPageBreak/>
-        <w:t xml:space="preserve">(ex : bug empêchant de payer) -&gt; </w:t>
-      </w:r>
-      <w:proofErr w:type="spellStart"/>
-      <w:r>
-        <w:rPr>
-          <w:color w:val="000000" w:themeColor="text1"/>
-          <w:sz w:val="28"/>
-          <w:szCs w:val="28"/>
-        </w:rPr>
-        <w:t>bam</w:t>
-      </w:r>
-      <w:proofErr w:type="spellEnd"/>
-      <w:r>
-        <w:rPr>
-          <w:color w:val="000000" w:themeColor="text1"/>
-          <w:sz w:val="28"/>
-          <w:szCs w:val="28"/>
-        </w:rPr>
-        <w:t xml:space="preserve"> tout remettre sur l'ancienne version.</w:t>
-      </w:r>
-    </w:p>
-    <w:p>
-      <w:pPr>
-        <w:rPr>
-          <w:color w:val="000000" w:themeColor="text1"/>
-          <w:sz w:val="28"/>
-          <w:szCs w:val="28"/>
-        </w:rPr>
-      </w:pPr>
-      <w:r>
-        <w:rPr>
-          <w:color w:val="000000" w:themeColor="text1"/>
-          <w:sz w:val="28"/>
-          <w:szCs w:val="28"/>
-        </w:rPr>
-        <w:br w:type="page"/>
-      </w:r>
-    </w:p>
-    <w:p>
-      <w:pPr>
-        <w:pStyle w:val="Paragraphedeliste"/>
-        <w:numPr>
-          <w:ilvl w:val="0"/>
-          <w:numId w:val="3"/>
-        </w:numPr>
-        <w:rPr>
-          <w:color w:val="8EAADB" w:themeColor="accent1" w:themeTint="99"/>
-          <w:sz w:val="28"/>
-          <w:szCs w:val="28"/>
-        </w:rPr>
-      </w:pPr>
-      <w:r>
-        <w:rPr>
-          <w:color w:val="8EAADB" w:themeColor="accent1" w:themeTint="99"/>
-          <w:sz w:val="28"/>
-          <w:szCs w:val="28"/>
-        </w:rPr>
-        <w:lastRenderedPageBreak/>
-        <w:t xml:space="preserve">Idées à proposer (ex : ab </w:t>
-      </w:r>
-      <w:proofErr w:type="spellStart"/>
-      <w:r>
-        <w:rPr>
-          <w:color w:val="8EAADB" w:themeColor="accent1" w:themeTint="99"/>
-          <w:sz w:val="28"/>
-          <w:szCs w:val="28"/>
-        </w:rPr>
-        <w:t>testing</w:t>
-      </w:r>
-      <w:proofErr w:type="spellEnd"/>
-      <w:r>
-        <w:rPr>
-          <w:color w:val="8EAADB" w:themeColor="accent1" w:themeTint="99"/>
-          <w:sz w:val="28"/>
-          <w:szCs w:val="28"/>
-        </w:rPr>
-        <w:t>)</w:t>
-      </w:r>
-    </w:p>
-    <w:p>
-      <w:pPr>
-        <w:pStyle w:val="Paragraphedeliste"/>
-        <w:numPr>
-          <w:ilvl w:val="0"/>
-          <w:numId w:val="3"/>
-        </w:numPr>
-        <w:rPr>
-          <w:color w:val="8EAADB" w:themeColor="accent1" w:themeTint="99"/>
-          <w:sz w:val="28"/>
-          <w:szCs w:val="28"/>
-        </w:rPr>
-      </w:pPr>
-      <w:proofErr w:type="spellStart"/>
-      <w:proofErr w:type="gramStart"/>
-      <w:r>
-        <w:rPr>
-          <w:color w:val="8EAADB" w:themeColor="accent1" w:themeTint="99"/>
-          <w:sz w:val="28"/>
-          <w:szCs w:val="28"/>
-        </w:rPr>
-        <w:t>ui</w:t>
-      </w:r>
-      <w:proofErr w:type="spellEnd"/>
-      <w:proofErr w:type="gramEnd"/>
-    </w:p>
-    <w:p>
-      <w:pPr>
-        <w:rPr>
-          <w:color w:val="000000" w:themeColor="text1"/>
-          <w:sz w:val="28"/>
-          <w:szCs w:val="28"/>
-        </w:rPr>
-      </w:pPr>
-    </w:p>
-    <w:p>
-      <w:pPr>
-        <w:pStyle w:val="Paragraphedeliste"/>
-        <w:numPr>
-          <w:ilvl w:val="0"/>
-          <w:numId w:val="2"/>
-        </w:numPr>
-        <w:rPr>
-          <w:color w:val="000000" w:themeColor="text1"/>
-          <w:sz w:val="28"/>
-          <w:szCs w:val="28"/>
-        </w:rPr>
-      </w:pPr>
-      <w:r>
-        <w:rPr>
-          <w:color w:val="767171" w:themeColor="background2" w:themeShade="80"/>
-          <w:sz w:val="28"/>
-          <w:szCs w:val="28"/>
-        </w:rPr>
-        <w:t>E</w:t>
-      </w:r>
-      <w:r>
-        <w:rPr>
-          <w:color w:val="767171" w:themeColor="background2" w:themeShade="80"/>
-          <w:sz w:val="28"/>
-          <w:szCs w:val="28"/>
-        </w:rPr>
-        <w:t>stimer le temps de chaque étape</w:t>
-      </w:r>
-      <w:r>
-        <w:rPr>
-          <w:color w:val="000000" w:themeColor="text1"/>
-          <w:sz w:val="28"/>
-          <w:szCs w:val="28"/>
-        </w:rPr>
-        <w:t xml:space="preserve"> (ex : modifications de la structure d'une table)</w:t>
-      </w:r>
-    </w:p>
-    <w:p>
-      <w:pPr>
-        <w:pStyle w:val="Paragraphedeliste"/>
-        <w:numPr>
-          <w:ilvl w:val="0"/>
-          <w:numId w:val="2"/>
-        </w:numPr>
-        <w:rPr>
-          <w:color w:val="000000" w:themeColor="text1"/>
-          <w:sz w:val="28"/>
-          <w:szCs w:val="28"/>
-        </w:rPr>
-      </w:pPr>
-      <w:proofErr w:type="spellStart"/>
-      <w:proofErr w:type="gramStart"/>
-      <w:r>
-        <w:rPr>
-          <w:color w:val="000000" w:themeColor="text1"/>
-          <w:sz w:val="28"/>
-          <w:szCs w:val="28"/>
-        </w:rPr>
-        <w:t>core</w:t>
-      </w:r>
-      <w:proofErr w:type="spellEnd"/>
-      <w:proofErr w:type="gramEnd"/>
-      <w:r>
-        <w:rPr>
-          <w:color w:val="000000" w:themeColor="text1"/>
-          <w:sz w:val="28"/>
-          <w:szCs w:val="28"/>
+        </w:rPr>
+        <w:t xml:space="preserve">Avant de complétement migrer </w:t>
+      </w:r>
+      <w:r>
+        <w:rPr>
+          <w:color w:val="000000" w:themeColor="text1"/>
+        </w:rPr>
+        <w:t xml:space="preserve">le site, </w:t>
+      </w:r>
+      <w:r>
+        <w:rPr>
+          <w:color w:val="000000" w:themeColor="text1"/>
+        </w:rPr>
+        <w:t xml:space="preserve">on pourra </w:t>
+      </w:r>
+      <w:r>
+        <w:rPr>
+          <w:color w:val="000000" w:themeColor="text1"/>
+        </w:rPr>
+        <w:t xml:space="preserve">éventuellement proposer une version de test du site à un partie seulement des utilisateurs. </w:t>
+      </w:r>
+      <w:r>
+        <w:rPr>
+          <w:color w:val="000000" w:themeColor="text1"/>
+        </w:rPr>
+        <w:t>En vérifiant la présence de bugs et autres problèmes (exemple : impossibilité pour l’utilisateur de payer sur le site)</w:t>
+      </w:r>
+      <w:r>
+        <w:rPr>
+          <w:color w:val="000000" w:themeColor="text1"/>
         </w:rPr>
         <w:t xml:space="preserve"> </w:t>
       </w:r>
-      <w:proofErr w:type="spellStart"/>
-      <w:r>
-        <w:rPr>
-          <w:color w:val="000000" w:themeColor="text1"/>
-          <w:sz w:val="28"/>
-          <w:szCs w:val="28"/>
-        </w:rPr>
-        <w:t>product</w:t>
-      </w:r>
-      <w:proofErr w:type="spellEnd"/>
-      <w:r>
-        <w:rPr>
-          <w:color w:val="000000" w:themeColor="text1"/>
-          <w:sz w:val="28"/>
-          <w:szCs w:val="28"/>
-        </w:rPr>
-        <w:t>, modules d'extension (</w:t>
-      </w:r>
-      <w:r>
-        <w:rPr>
-          <w:color w:val="767171" w:themeColor="background2" w:themeShade="80"/>
-          <w:sz w:val="28"/>
-          <w:szCs w:val="28"/>
-        </w:rPr>
-        <w:t>vérifier la compatibilité avec la nouvelle version</w:t>
-      </w:r>
-      <w:r>
-        <w:rPr>
-          <w:color w:val="000000" w:themeColor="text1"/>
-          <w:sz w:val="28"/>
-          <w:szCs w:val="28"/>
-        </w:rPr>
-        <w:t xml:space="preserve">), </w:t>
-      </w:r>
-      <w:r>
-        <w:rPr>
-          <w:color w:val="767171" w:themeColor="background2" w:themeShade="80"/>
-          <w:sz w:val="28"/>
-          <w:szCs w:val="28"/>
-        </w:rPr>
-        <w:t xml:space="preserve">fonctionnalités qui n'existent plus </w:t>
-      </w:r>
-      <w:proofErr w:type="spellStart"/>
-      <w:r>
-        <w:rPr>
-          <w:color w:val="767171" w:themeColor="background2" w:themeShade="80"/>
-          <w:sz w:val="28"/>
-          <w:szCs w:val="28"/>
-        </w:rPr>
-        <w:t>etc</w:t>
-      </w:r>
-      <w:proofErr w:type="spellEnd"/>
-      <w:r>
-        <w:rPr>
-          <w:color w:val="767171" w:themeColor="background2" w:themeShade="80"/>
-          <w:sz w:val="28"/>
-          <w:szCs w:val="28"/>
-        </w:rPr>
-        <w:t xml:space="preserve"> (+ identifier celles bientôt obsolètes, à l'avance</w:t>
-      </w:r>
-      <w:r>
-        <w:rPr>
-          <w:color w:val="000000" w:themeColor="text1"/>
-          <w:sz w:val="28"/>
-          <w:szCs w:val="28"/>
-        </w:rPr>
-        <w:t>)</w:t>
-      </w:r>
-    </w:p>
-    <w:p>
-      <w:pPr>
-        <w:pStyle w:val="Paragraphedeliste"/>
-        <w:numPr>
-          <w:ilvl w:val="0"/>
-          <w:numId w:val="2"/>
-        </w:numPr>
-        <w:rPr>
-          <w:color w:val="767171" w:themeColor="background2" w:themeShade="80"/>
-          <w:sz w:val="28"/>
-          <w:szCs w:val="28"/>
-        </w:rPr>
-      </w:pPr>
-      <w:r>
-        <w:rPr>
-          <w:color w:val="767171" w:themeColor="background2" w:themeShade="80"/>
-          <w:sz w:val="28"/>
-          <w:szCs w:val="28"/>
-        </w:rPr>
-        <w:t>POUVOIR tenter la migration sur un environnement de test (évite de laisser le site trop longtemps hors ligne + de générer des erreurs dans le site) plusieurs fois (ne pas faire l'upgrade en prod)</w:t>
-      </w:r>
-    </w:p>
-    <w:p>
-      <w:pPr>
-        <w:pStyle w:val="Paragraphedeliste"/>
-        <w:rPr>
-          <w:color w:val="767171" w:themeColor="background2" w:themeShade="80"/>
-          <w:sz w:val="28"/>
-          <w:szCs w:val="28"/>
-        </w:rPr>
-      </w:pPr>
-      <w:r>
-        <w:rPr>
-          <w:color w:val="767171" w:themeColor="background2" w:themeShade="80"/>
-          <w:sz w:val="28"/>
-          <w:szCs w:val="28"/>
-        </w:rPr>
-        <w:t>-&gt; lister et résoudre les problèmes</w:t>
-      </w:r>
-    </w:p>
-    <w:p>
-      <w:pPr>
-        <w:pStyle w:val="Paragraphedeliste"/>
-        <w:rPr>
-          <w:color w:val="000000" w:themeColor="text1"/>
-          <w:sz w:val="28"/>
-          <w:szCs w:val="28"/>
-        </w:rPr>
-      </w:pPr>
-      <w:r>
-        <w:rPr>
-          <w:color w:val="000000" w:themeColor="text1"/>
-          <w:sz w:val="28"/>
-          <w:szCs w:val="28"/>
-        </w:rPr>
-        <w:t xml:space="preserve">-&gt;&gt; </w:t>
-      </w:r>
-      <w:r>
-        <w:rPr>
-          <w:color w:val="767171" w:themeColor="background2" w:themeShade="80"/>
-          <w:sz w:val="28"/>
-          <w:szCs w:val="28"/>
-        </w:rPr>
-        <w:t xml:space="preserve">hébergement du site ? </w:t>
-      </w:r>
-      <w:r>
-        <w:rPr>
-          <w:color w:val="000000" w:themeColor="text1"/>
-          <w:sz w:val="28"/>
-          <w:szCs w:val="28"/>
-        </w:rPr>
-        <w:t>-&gt; type d'hébergement (sas, cloud, on prime) -&gt; on prime/cloud similaire // sas contraintes potentielles de compatibilité, moins de liberté)</w:t>
-      </w:r>
-    </w:p>
-    <w:p>
-      <w:pPr>
-        <w:pStyle w:val="Paragraphedeliste"/>
-        <w:rPr>
-          <w:color w:val="000000" w:themeColor="text1"/>
-          <w:sz w:val="28"/>
-          <w:szCs w:val="28"/>
-        </w:rPr>
-      </w:pPr>
-    </w:p>
-    <w:p>
-      <w:pPr>
-        <w:ind w:left="360"/>
-        <w:rPr>
-          <w:color w:val="767171" w:themeColor="background2" w:themeShade="80"/>
-          <w:sz w:val="28"/>
-          <w:szCs w:val="28"/>
-        </w:rPr>
-      </w:pPr>
-      <w:r>
-        <w:rPr>
-          <w:color w:val="767171" w:themeColor="background2" w:themeShade="80"/>
-          <w:sz w:val="28"/>
-          <w:szCs w:val="28"/>
-        </w:rPr>
-        <w:t>- prévenir l'utilisateur de la maintenance future (plusieurs jours à l'avance)</w:t>
-      </w:r>
-      <w:r>
-        <w:rPr>
-          <w:color w:val="767171" w:themeColor="background2" w:themeShade="80"/>
-          <w:sz w:val="28"/>
-          <w:szCs w:val="28"/>
-        </w:rPr>
-        <w:t xml:space="preserve"> </w:t>
-      </w:r>
-      <w:r>
-        <w:rPr>
-          <w:color w:val="767171" w:themeColor="background2" w:themeShade="80"/>
-          <w:sz w:val="28"/>
-          <w:szCs w:val="28"/>
-        </w:rPr>
-        <w:t>(modifié)</w:t>
-      </w:r>
-    </w:p>
-    <w:p>
-      <w:pPr>
-        <w:ind w:left="720"/>
-        <w:rPr>
-          <w:color w:val="000000" w:themeColor="text1"/>
-          <w:sz w:val="28"/>
-          <w:szCs w:val="28"/>
-        </w:rPr>
-      </w:pPr>
-    </w:p>
-    <w:p>
-      <w:pPr>
-        <w:pStyle w:val="Paragraphedeliste"/>
-        <w:numPr>
-          <w:ilvl w:val="0"/>
-          <w:numId w:val="2"/>
-        </w:numPr>
-        <w:rPr>
-          <w:color w:val="000000" w:themeColor="text1"/>
-          <w:sz w:val="28"/>
-          <w:szCs w:val="28"/>
-        </w:rPr>
-      </w:pPr>
-      <w:r>
-        <w:rPr>
-          <w:color w:val="000000" w:themeColor="text1"/>
-          <w:sz w:val="28"/>
-          <w:szCs w:val="28"/>
-        </w:rPr>
-        <w:t>É</w:t>
-      </w:r>
-      <w:r>
-        <w:rPr>
-          <w:color w:val="000000" w:themeColor="text1"/>
-          <w:sz w:val="28"/>
-          <w:szCs w:val="28"/>
-        </w:rPr>
-        <w:t>tapes et risques.</w:t>
-      </w:r>
-    </w:p>
-    <w:p>
-      <w:pPr>
-        <w:ind w:left="720"/>
-        <w:rPr>
-          <w:color w:val="000000" w:themeColor="text1"/>
-          <w:sz w:val="28"/>
-          <w:szCs w:val="28"/>
-        </w:rPr>
-      </w:pPr>
-    </w:p>
-    <w:p>
-      <w:pPr>
-        <w:pStyle w:val="Paragraphedeliste"/>
-        <w:numPr>
-          <w:ilvl w:val="0"/>
-          <w:numId w:val="2"/>
-        </w:numPr>
-        <w:rPr>
-          <w:color w:val="000000" w:themeColor="text1"/>
-          <w:sz w:val="28"/>
-          <w:szCs w:val="28"/>
-        </w:rPr>
-      </w:pPr>
-      <w:r>
-        <w:rPr>
-          <w:color w:val="000000" w:themeColor="text1"/>
-          <w:sz w:val="28"/>
-          <w:szCs w:val="28"/>
-        </w:rPr>
-        <w:t xml:space="preserve">1 page </w:t>
-      </w:r>
-      <w:proofErr w:type="spellStart"/>
-      <w:r>
-        <w:rPr>
-          <w:color w:val="000000" w:themeColor="text1"/>
-          <w:sz w:val="28"/>
-          <w:szCs w:val="28"/>
-        </w:rPr>
-        <w:t>word</w:t>
-      </w:r>
-      <w:proofErr w:type="spellEnd"/>
-      <w:r>
-        <w:rPr>
-          <w:color w:val="000000" w:themeColor="text1"/>
-          <w:sz w:val="28"/>
-          <w:szCs w:val="28"/>
-        </w:rPr>
-        <w:t xml:space="preserve"> en gros</w:t>
-      </w:r>
-    </w:p>
-    <w:p>
-      <w:pPr>
-        <w:rPr>
-          <w:color w:val="000000" w:themeColor="text1"/>
-          <w:sz w:val="28"/>
-          <w:szCs w:val="28"/>
-        </w:rPr>
-      </w:pPr>
-    </w:p>
-    <w:p>
-      <w:pPr>
-        <w:pStyle w:val="Paragraphedeliste"/>
-        <w:numPr>
-          <w:ilvl w:val="0"/>
-          <w:numId w:val="2"/>
-        </w:numPr>
-        <w:rPr>
-          <w:color w:val="000000" w:themeColor="text1"/>
-          <w:sz w:val="28"/>
-          <w:szCs w:val="28"/>
-        </w:rPr>
-      </w:pPr>
-      <w:r>
-        <w:rPr>
-          <w:color w:val="000000" w:themeColor="text1"/>
-          <w:sz w:val="28"/>
-          <w:szCs w:val="28"/>
-        </w:rPr>
-        <w:t>AB</w:t>
-      </w:r>
-      <w:r>
-        <w:rPr>
-          <w:color w:val="000000" w:themeColor="text1"/>
-          <w:sz w:val="28"/>
-          <w:szCs w:val="28"/>
-        </w:rPr>
-        <w:t xml:space="preserve"> </w:t>
-      </w:r>
-      <w:proofErr w:type="spellStart"/>
-      <w:r>
-        <w:rPr>
-          <w:color w:val="000000" w:themeColor="text1"/>
-          <w:sz w:val="28"/>
-          <w:szCs w:val="28"/>
-        </w:rPr>
-        <w:t>testing</w:t>
-      </w:r>
-      <w:proofErr w:type="spellEnd"/>
-      <w:r>
-        <w:rPr>
-          <w:color w:val="000000" w:themeColor="text1"/>
-          <w:sz w:val="28"/>
-          <w:szCs w:val="28"/>
-        </w:rPr>
-        <w:t xml:space="preserve"> (</w:t>
-      </w:r>
-      <w:proofErr w:type="spellStart"/>
-      <w:r>
-        <w:rPr>
-          <w:color w:val="000000" w:themeColor="text1"/>
-          <w:sz w:val="28"/>
-          <w:szCs w:val="28"/>
-        </w:rPr>
-        <w:t>ui</w:t>
-      </w:r>
-      <w:proofErr w:type="spellEnd"/>
-      <w:r>
-        <w:rPr>
-          <w:color w:val="000000" w:themeColor="text1"/>
-          <w:sz w:val="28"/>
-          <w:szCs w:val="28"/>
-        </w:rPr>
-        <w:t xml:space="preserve"> ou non ??) -&gt; tester uniquement une partie </w:t>
-      </w:r>
-      <w:proofErr w:type="gramStart"/>
-      <w:r>
-        <w:rPr>
-          <w:color w:val="000000" w:themeColor="text1"/>
-          <w:sz w:val="28"/>
-          <w:szCs w:val="28"/>
-        </w:rPr>
-        <w:t>des connexion</w:t>
-      </w:r>
-      <w:proofErr w:type="gramEnd"/>
-      <w:r>
-        <w:rPr>
-          <w:color w:val="000000" w:themeColor="text1"/>
-          <w:sz w:val="28"/>
-          <w:szCs w:val="28"/>
-        </w:rPr>
-        <w:t xml:space="preserve"> dans la nouvelle version (toujours en hébergement de test hein) en en gardant une partie dans l'ancienne version puis augmenter petit à petit le nombre de connexion sur la nouvelle version jusqu'à tout migrer dessus. -&gt; constamment vérifier qu'il n'y a aucun souci, dès qu'il y en a (ex : bug empêchant de payer) -&gt; </w:t>
-      </w:r>
-      <w:proofErr w:type="spellStart"/>
-      <w:r>
-        <w:rPr>
-          <w:color w:val="000000" w:themeColor="text1"/>
-          <w:sz w:val="28"/>
-          <w:szCs w:val="28"/>
-        </w:rPr>
-        <w:t>bam</w:t>
-      </w:r>
-      <w:proofErr w:type="spellEnd"/>
-      <w:r>
-        <w:rPr>
-          <w:color w:val="000000" w:themeColor="text1"/>
-          <w:sz w:val="28"/>
-          <w:szCs w:val="28"/>
-        </w:rPr>
-        <w:t xml:space="preserve"> tout remettre sur l'ancienne version. (</w:t>
-      </w:r>
-      <w:proofErr w:type="gramStart"/>
-      <w:r>
-        <w:rPr>
-          <w:color w:val="000000" w:themeColor="text1"/>
-          <w:sz w:val="28"/>
-          <w:szCs w:val="28"/>
-        </w:rPr>
-        <w:t>modifié</w:t>
-      </w:r>
-      <w:proofErr w:type="gramEnd"/>
-      <w:r>
-        <w:rPr>
-          <w:color w:val="000000" w:themeColor="text1"/>
-          <w:sz w:val="28"/>
-          <w:szCs w:val="28"/>
-        </w:rPr>
-        <w:t>)</w:t>
-      </w:r>
-    </w:p>
-    <w:p>
-      <w:pPr>
-        <w:rPr>
-          <w:color w:val="000000" w:themeColor="text1"/>
-          <w:sz w:val="28"/>
-          <w:szCs w:val="28"/>
-        </w:rPr>
-      </w:pPr>
-    </w:p>
-    <w:p>
-      <w:pPr>
-        <w:pStyle w:val="Paragraphedeliste"/>
-        <w:numPr>
-          <w:ilvl w:val="0"/>
-          <w:numId w:val="2"/>
-        </w:numPr>
-        <w:rPr>
-          <w:color w:val="767171" w:themeColor="background2" w:themeShade="80"/>
-          <w:sz w:val="28"/>
-          <w:szCs w:val="28"/>
-        </w:rPr>
-      </w:pPr>
-      <w:r>
-        <w:rPr>
-          <w:color w:val="767171" w:themeColor="background2" w:themeShade="80"/>
-          <w:sz w:val="28"/>
-          <w:szCs w:val="28"/>
-        </w:rPr>
-        <w:t>SGBD</w:t>
-      </w:r>
-      <w:r>
-        <w:rPr>
-          <w:color w:val="767171" w:themeColor="background2" w:themeShade="80"/>
-          <w:sz w:val="28"/>
-          <w:szCs w:val="28"/>
-        </w:rPr>
-        <w:t xml:space="preserve"> utilisé par </w:t>
-      </w:r>
-      <w:proofErr w:type="spellStart"/>
-      <w:r>
-        <w:rPr>
-          <w:color w:val="767171" w:themeColor="background2" w:themeShade="80"/>
-          <w:sz w:val="28"/>
-          <w:szCs w:val="28"/>
-        </w:rPr>
-        <w:t>prestashop</w:t>
-      </w:r>
-      <w:proofErr w:type="spellEnd"/>
-      <w:r>
-        <w:rPr>
-          <w:color w:val="767171" w:themeColor="background2" w:themeShade="80"/>
-          <w:sz w:val="28"/>
-          <w:szCs w:val="28"/>
-        </w:rPr>
-        <w:t xml:space="preserve"> </w:t>
-      </w:r>
-      <w:r>
-        <w:rPr>
-          <w:color w:val="767171" w:themeColor="background2" w:themeShade="80"/>
-          <w:sz w:val="28"/>
-          <w:szCs w:val="28"/>
-        </w:rPr>
-        <w:t>(</w:t>
-      </w:r>
-      <w:proofErr w:type="spellStart"/>
-      <w:r>
-        <w:rPr>
-          <w:color w:val="767171" w:themeColor="background2" w:themeShade="80"/>
-          <w:sz w:val="28"/>
-          <w:szCs w:val="28"/>
-        </w:rPr>
-        <w:t>mySQL</w:t>
-      </w:r>
-      <w:proofErr w:type="spellEnd"/>
-      <w:r>
-        <w:rPr>
-          <w:color w:val="767171" w:themeColor="background2" w:themeShade="80"/>
-          <w:sz w:val="28"/>
-          <w:szCs w:val="28"/>
-        </w:rPr>
-        <w:t xml:space="preserve">, PostgreSQL, MongoDB </w:t>
-      </w:r>
-      <w:proofErr w:type="spellStart"/>
-      <w:r>
-        <w:rPr>
-          <w:color w:val="767171" w:themeColor="background2" w:themeShade="80"/>
-          <w:sz w:val="28"/>
-          <w:szCs w:val="28"/>
-        </w:rPr>
-        <w:t>etc</w:t>
-      </w:r>
-      <w:proofErr w:type="spellEnd"/>
-      <w:r>
-        <w:rPr>
-          <w:color w:val="767171" w:themeColor="background2" w:themeShade="80"/>
-          <w:sz w:val="28"/>
-          <w:szCs w:val="28"/>
-        </w:rPr>
-        <w:t>) ??</w:t>
-      </w:r>
-    </w:p>
-    <w:p>
-      <w:pPr>
-        <w:rPr>
-          <w:color w:val="000000" w:themeColor="text1"/>
-          <w:sz w:val="28"/>
-          <w:szCs w:val="28"/>
-        </w:rPr>
-      </w:pPr>
+      <w:r>
+        <w:rPr>
+          <w:color w:val="000000" w:themeColor="text1"/>
+        </w:rPr>
+        <w:t>et en les résolvant</w:t>
+      </w:r>
+      <w:r>
+        <w:rPr>
+          <w:color w:val="000000" w:themeColor="text1"/>
+        </w:rPr>
+        <w:t xml:space="preserve">, on augmentera alors petit à petit le nombre d’utilisateurs ayant accès à cette version du site. Une fois tous les utilisateurs </w:t>
+      </w:r>
+      <w:r>
+        <w:rPr>
+          <w:color w:val="000000" w:themeColor="text1"/>
+        </w:rPr>
+        <w:t>« transférés » sur cette version</w:t>
+      </w:r>
+      <w:r>
+        <w:rPr>
+          <w:color w:val="000000" w:themeColor="text1"/>
+        </w:rPr>
+        <w:t xml:space="preserve"> et tous les problèmes résolus, on pourra alors enfin procéder à la migration complète et finale du site en prod, en s’étant ainsi assurer de l’absence de bugs et problèmes de compatibilité.</w:t>
+      </w:r>
     </w:p>
     <w:sectPr>
       <w:headerReference w:type="default" r:id="rId7"/>

</xml_diff>